<commit_message>
replace mistakes in docs
</commit_message>
<xml_diff>
--- a/Documents/DimensionalModelExample_1.docx
+++ b/Documents/DimensionalModelExample_1.docx
@@ -38,7 +38,7 @@
       <w:hyperlink r:id="rId5" w:history="1">
         <w:r>
           <w:rPr>
-            <w:rStyle w:val="Hypertextovodkaz"/>
+            <w:rStyle w:val="Hyperlink"/>
           </w:rPr>
           <w:t>https://algotrading101.com/learn/yahoo-finance-api-guide/</w:t>
         </w:r>
@@ -49,24 +49,10 @@
         <w:ind w:left="-5"/>
       </w:pPr>
       <w:r>
-        <w:t xml:space="preserve">Data jsou načítána pomocí knihovny </w:t>
-      </w:r>
-      <w:proofErr w:type="spellStart"/>
-      <w:r>
-        <w:t>yfinance</w:t>
-      </w:r>
-      <w:proofErr w:type="spellEnd"/>
-      <w:r>
-        <w:t xml:space="preserve"> (Python), která poskytuje data ve formát viz</w:t>
+        <w:t>Data jsou načítána pomocí knihovny yfinance (Python), která poskytuje data ve formát viz Dokumentace.</w:t>
       </w:r>
       <w:r>
-        <w:t xml:space="preserve"> D</w:t>
-      </w:r>
-      <w:r>
-        <w:t>okumentace</w:t>
-      </w:r>
-      <w:r>
-        <w:t>.</w:t>
+        <w:t xml:space="preserve"> Data jsou zaměřena na údaje o aktivech obchodovaných na světových burzách.</w:t>
       </w:r>
     </w:p>
     <w:p>
@@ -76,7 +62,7 @@
       <w:hyperlink r:id="rId6" w:history="1">
         <w:r>
           <w:rPr>
-            <w:rStyle w:val="Hypertextovodkaz"/>
+            <w:rStyle w:val="Hyperlink"/>
           </w:rPr>
           <w:t>https://www.kaggle.com/datasets/gpreda/bbc-news/discussion</w:t>
         </w:r>
@@ -97,7 +83,7 @@
       <w:hyperlink r:id="rId7" w:history="1">
         <w:r>
           <w:rPr>
-            <w:rStyle w:val="Hypertextovodkaz"/>
+            <w:rStyle w:val="Hyperlink"/>
           </w:rPr>
           <w:t>https://www.kaggle.com/datasets/therohk/million-headlines</w:t>
         </w:r>
@@ -197,41 +183,13 @@
         <w:rPr>
           <w:bCs/>
         </w:rPr>
-        <w:t xml:space="preserve">. Množství dat je založeno na zvolené </w:t>
-      </w:r>
-      <w:proofErr w:type="spellStart"/>
-      <w:r>
-        <w:rPr>
-          <w:bCs/>
-        </w:rPr>
-        <w:t>granularitě</w:t>
-      </w:r>
-      <w:proofErr w:type="spellEnd"/>
-      <w:r>
-        <w:rPr>
-          <w:bCs/>
-        </w:rPr>
-        <w:t xml:space="preserve"> </w:t>
+        <w:t xml:space="preserve">. Množství dat je založeno na zvolené granularitě </w:t>
       </w:r>
       <w:r>
         <w:rPr>
           <w:bCs/>
         </w:rPr>
-        <w:t xml:space="preserve">(hodinové/denní data). Pro tento projekt byla zvolena denní </w:t>
-      </w:r>
-      <w:proofErr w:type="spellStart"/>
-      <w:r>
-        <w:rPr>
-          <w:bCs/>
-        </w:rPr>
-        <w:t>granularita</w:t>
-      </w:r>
-      <w:proofErr w:type="spellEnd"/>
-      <w:r>
-        <w:rPr>
-          <w:bCs/>
-        </w:rPr>
-        <w:t xml:space="preserve">. </w:t>
+        <w:t xml:space="preserve">(hodinové/denní data). Pro tento projekt byla zvolena denní granularita. </w:t>
       </w:r>
     </w:p>
     <w:p>
@@ -364,7 +322,6 @@
               <w:ind w:left="107" w:firstLine="0"/>
               <w:jc w:val="both"/>
             </w:pPr>
-            <w:proofErr w:type="spellStart"/>
             <w:r>
               <w:rPr>
                 <w:rFonts w:ascii="Calibri" w:eastAsia="Calibri" w:hAnsi="Calibri" w:cs="Calibri"/>
@@ -375,7 +332,6 @@
               <w:lastRenderedPageBreak/>
               <w:t>assets</w:t>
             </w:r>
-            <w:proofErr w:type="spellEnd"/>
             <w:r>
               <w:rPr>
                 <w:rFonts w:ascii="Calibri" w:eastAsia="Calibri" w:hAnsi="Calibri" w:cs="Calibri"/>
@@ -543,23 +499,13 @@
               <w:spacing w:after="0" w:line="259" w:lineRule="auto"/>
               <w:ind w:left="107" w:firstLine="0"/>
             </w:pPr>
-            <w:proofErr w:type="spellStart"/>
             <w:r>
               <w:rPr>
                 <w:rFonts w:ascii="Calibri" w:eastAsia="Calibri" w:hAnsi="Calibri" w:cs="Calibri"/>
                 <w:b/>
                 <w:sz w:val="22"/>
               </w:rPr>
-              <w:t>Key</w:t>
-            </w:r>
-            <w:proofErr w:type="spellEnd"/>
-            <w:r>
-              <w:rPr>
-                <w:rFonts w:ascii="Calibri" w:eastAsia="Calibri" w:hAnsi="Calibri" w:cs="Calibri"/>
-                <w:b/>
-                <w:sz w:val="22"/>
-              </w:rPr>
-              <w:t xml:space="preserve"> </w:t>
+              <w:t xml:space="preserve">Key </w:t>
             </w:r>
           </w:p>
         </w:tc>
@@ -629,21 +575,12 @@
               <w:spacing w:after="0" w:line="259" w:lineRule="auto"/>
               <w:ind w:left="108" w:firstLine="0"/>
             </w:pPr>
-            <w:proofErr w:type="spellStart"/>
-            <w:r>
-              <w:rPr>
-                <w:rFonts w:ascii="Calibri" w:eastAsia="Calibri" w:hAnsi="Calibri" w:cs="Calibri"/>
-                <w:sz w:val="22"/>
-              </w:rPr>
-              <w:t>Null</w:t>
-            </w:r>
-            <w:proofErr w:type="spellEnd"/>
-            <w:r>
-              <w:rPr>
-                <w:rFonts w:ascii="Calibri" w:eastAsia="Calibri" w:hAnsi="Calibri" w:cs="Calibri"/>
-                <w:sz w:val="22"/>
-              </w:rPr>
-              <w:t xml:space="preserve">  </w:t>
+            <w:r>
+              <w:rPr>
+                <w:rFonts w:ascii="Calibri" w:eastAsia="Calibri" w:hAnsi="Calibri" w:cs="Calibri"/>
+                <w:sz w:val="22"/>
+              </w:rPr>
+              <w:t xml:space="preserve">Null  </w:t>
             </w:r>
           </w:p>
         </w:tc>
@@ -663,21 +600,12 @@
               <w:spacing w:after="0" w:line="259" w:lineRule="auto"/>
               <w:ind w:left="107" w:firstLine="0"/>
             </w:pPr>
-            <w:proofErr w:type="spellStart"/>
-            <w:r>
-              <w:rPr>
-                <w:rFonts w:ascii="Calibri" w:eastAsia="Calibri" w:hAnsi="Calibri" w:cs="Calibri"/>
-                <w:sz w:val="22"/>
-              </w:rPr>
-              <w:t>Attributes</w:t>
-            </w:r>
-            <w:proofErr w:type="spellEnd"/>
-            <w:r>
-              <w:rPr>
-                <w:rFonts w:ascii="Calibri" w:eastAsia="Calibri" w:hAnsi="Calibri" w:cs="Calibri"/>
-                <w:sz w:val="22"/>
-              </w:rPr>
-              <w:t xml:space="preserve"> </w:t>
+            <w:r>
+              <w:rPr>
+                <w:rFonts w:ascii="Calibri" w:eastAsia="Calibri" w:hAnsi="Calibri" w:cs="Calibri"/>
+                <w:sz w:val="22"/>
+              </w:rPr>
+              <w:t xml:space="preserve">Attributes </w:t>
             </w:r>
           </w:p>
         </w:tc>
@@ -697,21 +625,12 @@
               <w:spacing w:after="0" w:line="259" w:lineRule="auto"/>
               <w:ind w:left="107" w:firstLine="0"/>
             </w:pPr>
-            <w:proofErr w:type="spellStart"/>
-            <w:r>
-              <w:rPr>
-                <w:rFonts w:ascii="Calibri" w:eastAsia="Calibri" w:hAnsi="Calibri" w:cs="Calibri"/>
-                <w:sz w:val="22"/>
-              </w:rPr>
-              <w:t>Description</w:t>
-            </w:r>
-            <w:proofErr w:type="spellEnd"/>
-            <w:r>
-              <w:rPr>
-                <w:rFonts w:ascii="Calibri" w:eastAsia="Calibri" w:hAnsi="Calibri" w:cs="Calibri"/>
-                <w:sz w:val="22"/>
-              </w:rPr>
-              <w:t xml:space="preserve"> </w:t>
+            <w:r>
+              <w:rPr>
+                <w:rFonts w:ascii="Calibri" w:eastAsia="Calibri" w:hAnsi="Calibri" w:cs="Calibri"/>
+                <w:sz w:val="22"/>
+              </w:rPr>
+              <w:t xml:space="preserve">Description </w:t>
             </w:r>
           </w:p>
         </w:tc>
@@ -760,7 +679,6 @@
               <w:spacing w:after="0" w:line="259" w:lineRule="auto"/>
               <w:ind w:left="109" w:firstLine="0"/>
             </w:pPr>
-            <w:proofErr w:type="spellStart"/>
             <w:r>
               <w:rPr>
                 <w:rFonts w:ascii="Calibri" w:eastAsia="Calibri" w:hAnsi="Calibri" w:cs="Calibri"/>
@@ -768,7 +686,6 @@
               </w:rPr>
               <w:t>UniqueID</w:t>
             </w:r>
-            <w:proofErr w:type="spellEnd"/>
           </w:p>
         </w:tc>
         <w:tc>
@@ -786,7 +703,6 @@
               <w:spacing w:after="0" w:line="259" w:lineRule="auto"/>
               <w:ind w:left="108" w:firstLine="0"/>
             </w:pPr>
-            <w:proofErr w:type="spellStart"/>
             <w:r>
               <w:rPr>
                 <w:rFonts w:ascii="Calibri" w:eastAsia="Calibri" w:hAnsi="Calibri" w:cs="Calibri"/>
@@ -801,7 +717,6 @@
               </w:rPr>
               <w:t>nt</w:t>
             </w:r>
-            <w:proofErr w:type="spellEnd"/>
           </w:p>
         </w:tc>
         <w:tc>
@@ -867,53 +782,12 @@
               <w:spacing w:after="0" w:line="259" w:lineRule="auto"/>
               <w:ind w:left="107" w:firstLine="0"/>
             </w:pPr>
-            <w:proofErr w:type="spellStart"/>
-            <w:r>
-              <w:rPr>
-                <w:rFonts w:ascii="Calibri" w:eastAsia="Calibri" w:hAnsi="Calibri" w:cs="Calibri"/>
-                <w:sz w:val="22"/>
-              </w:rPr>
-              <w:t>Primary</w:t>
-            </w:r>
-            <w:proofErr w:type="spellEnd"/>
-            <w:r>
-              <w:rPr>
-                <w:rFonts w:ascii="Calibri" w:eastAsia="Calibri" w:hAnsi="Calibri" w:cs="Calibri"/>
-                <w:sz w:val="22"/>
-              </w:rPr>
-              <w:t xml:space="preserve"> </w:t>
-            </w:r>
-            <w:proofErr w:type="spellStart"/>
-            <w:r>
-              <w:rPr>
-                <w:rFonts w:ascii="Calibri" w:eastAsia="Calibri" w:hAnsi="Calibri" w:cs="Calibri"/>
-                <w:sz w:val="22"/>
-              </w:rPr>
-              <w:t>key</w:t>
-            </w:r>
-            <w:proofErr w:type="spellEnd"/>
-            <w:r>
-              <w:rPr>
-                <w:rFonts w:ascii="Calibri" w:eastAsia="Calibri" w:hAnsi="Calibri" w:cs="Calibri"/>
-                <w:sz w:val="22"/>
-              </w:rPr>
-              <w:t xml:space="preserve"> </w:t>
-            </w:r>
-            <w:proofErr w:type="spellStart"/>
-            <w:r>
-              <w:rPr>
-                <w:rFonts w:ascii="Calibri" w:eastAsia="Calibri" w:hAnsi="Calibri" w:cs="Calibri"/>
-                <w:sz w:val="22"/>
-              </w:rPr>
-              <w:t>for</w:t>
-            </w:r>
-            <w:proofErr w:type="spellEnd"/>
-            <w:r>
-              <w:rPr>
-                <w:rFonts w:ascii="Calibri" w:eastAsia="Calibri" w:hAnsi="Calibri" w:cs="Calibri"/>
-                <w:sz w:val="22"/>
-              </w:rPr>
-              <w:t xml:space="preserve"> Table</w:t>
+            <w:r>
+              <w:rPr>
+                <w:rFonts w:ascii="Calibri" w:eastAsia="Calibri" w:hAnsi="Calibri" w:cs="Calibri"/>
+                <w:sz w:val="22"/>
+              </w:rPr>
+              <w:t>Primární klíč tabulky</w:t>
             </w:r>
           </w:p>
         </w:tc>
@@ -979,7 +853,6 @@
                 <w:sz w:val="22"/>
               </w:rPr>
             </w:pPr>
-            <w:proofErr w:type="spellStart"/>
             <w:r>
               <w:rPr>
                 <w:rFonts w:ascii="Calibri" w:eastAsia="Calibri" w:hAnsi="Calibri" w:cs="Calibri"/>
@@ -987,7 +860,6 @@
               </w:rPr>
               <w:t>ticker</w:t>
             </w:r>
-            <w:proofErr w:type="spellEnd"/>
           </w:p>
         </w:tc>
         <w:tc>
@@ -1009,7 +881,6 @@
                 <w:sz w:val="22"/>
               </w:rPr>
             </w:pPr>
-            <w:proofErr w:type="spellStart"/>
             <w:r>
               <w:rPr>
                 <w:rFonts w:ascii="Calibri" w:eastAsia="Calibri" w:hAnsi="Calibri" w:cs="Calibri"/>
@@ -1017,7 +888,6 @@
               </w:rPr>
               <w:t>Int</w:t>
             </w:r>
-            <w:proofErr w:type="spellEnd"/>
           </w:p>
         </w:tc>
         <w:tc>
@@ -1078,21 +948,8 @@
               <w:ind w:left="107" w:firstLine="0"/>
             </w:pPr>
             <w:r>
-              <w:t xml:space="preserve">FK </w:t>
-            </w:r>
-            <w:proofErr w:type="spellStart"/>
-            <w:r>
-              <w:t>for</w:t>
-            </w:r>
-            <w:proofErr w:type="spellEnd"/>
-            <w:r>
-              <w:t xml:space="preserve"> </w:t>
-            </w:r>
-            <w:proofErr w:type="spellStart"/>
-            <w:r>
-              <w:t>Ticker</w:t>
-            </w:r>
-            <w:proofErr w:type="spellEnd"/>
+              <w:t>FK for Ticker</w:t>
+            </w:r>
           </w:p>
         </w:tc>
       </w:tr>
@@ -1164,7 +1021,6 @@
               <w:spacing w:after="0" w:line="259" w:lineRule="auto"/>
               <w:ind w:left="108" w:firstLine="0"/>
             </w:pPr>
-            <w:proofErr w:type="spellStart"/>
             <w:r>
               <w:rPr>
                 <w:rFonts w:ascii="Calibri" w:eastAsia="Calibri" w:hAnsi="Calibri" w:cs="Calibri"/>
@@ -1172,7 +1028,6 @@
               </w:rPr>
               <w:t>float</w:t>
             </w:r>
-            <w:proofErr w:type="spellEnd"/>
           </w:p>
         </w:tc>
         <w:tc>
@@ -1290,7 +1145,6 @@
               <w:spacing w:after="0" w:line="259" w:lineRule="auto"/>
               <w:ind w:left="109" w:firstLine="0"/>
             </w:pPr>
-            <w:proofErr w:type="spellStart"/>
             <w:r>
               <w:rPr>
                 <w:rFonts w:ascii="Calibri" w:eastAsia="Calibri" w:hAnsi="Calibri" w:cs="Calibri"/>
@@ -1298,7 +1152,6 @@
               </w:rPr>
               <w:t>close</w:t>
             </w:r>
-            <w:proofErr w:type="spellEnd"/>
           </w:p>
         </w:tc>
         <w:tc>
@@ -1317,21 +1170,12 @@
               <w:spacing w:after="0" w:line="259" w:lineRule="auto"/>
               <w:ind w:left="108" w:firstLine="0"/>
             </w:pPr>
-            <w:proofErr w:type="spellStart"/>
-            <w:r>
-              <w:rPr>
-                <w:rFonts w:ascii="Calibri" w:eastAsia="Calibri" w:hAnsi="Calibri" w:cs="Calibri"/>
-                <w:sz w:val="22"/>
-              </w:rPr>
-              <w:t>float</w:t>
-            </w:r>
-            <w:proofErr w:type="spellEnd"/>
-            <w:r>
-              <w:rPr>
-                <w:rFonts w:ascii="Calibri" w:eastAsia="Calibri" w:hAnsi="Calibri" w:cs="Calibri"/>
-                <w:sz w:val="22"/>
-              </w:rPr>
-              <w:t xml:space="preserve"> </w:t>
+            <w:r>
+              <w:rPr>
+                <w:rFonts w:ascii="Calibri" w:eastAsia="Calibri" w:hAnsi="Calibri" w:cs="Calibri"/>
+                <w:sz w:val="22"/>
+              </w:rPr>
+              <w:t xml:space="preserve">float </w:t>
             </w:r>
           </w:p>
         </w:tc>
@@ -1451,21 +1295,12 @@
               <w:spacing w:after="0" w:line="259" w:lineRule="auto"/>
               <w:ind w:left="109" w:firstLine="0"/>
             </w:pPr>
-            <w:proofErr w:type="spellStart"/>
-            <w:r>
-              <w:rPr>
-                <w:rFonts w:ascii="Calibri" w:eastAsia="Calibri" w:hAnsi="Calibri" w:cs="Calibri"/>
-                <w:sz w:val="22"/>
-              </w:rPr>
-              <w:t>high</w:t>
-            </w:r>
-            <w:proofErr w:type="spellEnd"/>
-            <w:r>
-              <w:rPr>
-                <w:rFonts w:ascii="Calibri" w:eastAsia="Calibri" w:hAnsi="Calibri" w:cs="Calibri"/>
-                <w:sz w:val="22"/>
-              </w:rPr>
-              <w:t xml:space="preserve"> </w:t>
+            <w:r>
+              <w:rPr>
+                <w:rFonts w:ascii="Calibri" w:eastAsia="Calibri" w:hAnsi="Calibri" w:cs="Calibri"/>
+                <w:sz w:val="22"/>
+              </w:rPr>
+              <w:t xml:space="preserve">high </w:t>
             </w:r>
           </w:p>
         </w:tc>
@@ -1484,21 +1319,12 @@
               <w:spacing w:after="0" w:line="259" w:lineRule="auto"/>
               <w:ind w:left="108" w:firstLine="0"/>
             </w:pPr>
-            <w:proofErr w:type="spellStart"/>
-            <w:r>
-              <w:rPr>
-                <w:rFonts w:ascii="Calibri" w:eastAsia="Calibri" w:hAnsi="Calibri" w:cs="Calibri"/>
-                <w:sz w:val="22"/>
-              </w:rPr>
-              <w:t>float</w:t>
-            </w:r>
-            <w:proofErr w:type="spellEnd"/>
-            <w:r>
-              <w:rPr>
-                <w:rFonts w:ascii="Calibri" w:eastAsia="Calibri" w:hAnsi="Calibri" w:cs="Calibri"/>
-                <w:sz w:val="22"/>
-              </w:rPr>
-              <w:t xml:space="preserve"> </w:t>
+            <w:r>
+              <w:rPr>
+                <w:rFonts w:ascii="Calibri" w:eastAsia="Calibri" w:hAnsi="Calibri" w:cs="Calibri"/>
+                <w:sz w:val="22"/>
+              </w:rPr>
+              <w:t xml:space="preserve">float </w:t>
             </w:r>
           </w:p>
         </w:tc>
@@ -1624,7 +1450,6 @@
                 <w:sz w:val="22"/>
               </w:rPr>
             </w:pPr>
-            <w:proofErr w:type="spellStart"/>
             <w:r>
               <w:rPr>
                 <w:rFonts w:ascii="Calibri" w:eastAsia="Calibri" w:hAnsi="Calibri" w:cs="Calibri"/>
@@ -1632,7 +1457,6 @@
               </w:rPr>
               <w:t>low</w:t>
             </w:r>
-            <w:proofErr w:type="spellEnd"/>
           </w:p>
         </w:tc>
         <w:tc>
@@ -1654,7 +1478,6 @@
                 <w:sz w:val="22"/>
               </w:rPr>
             </w:pPr>
-            <w:proofErr w:type="spellStart"/>
             <w:r>
               <w:rPr>
                 <w:rFonts w:ascii="Calibri" w:eastAsia="Calibri" w:hAnsi="Calibri" w:cs="Calibri"/>
@@ -1662,7 +1485,6 @@
               </w:rPr>
               <w:t>float</w:t>
             </w:r>
-            <w:proofErr w:type="spellEnd"/>
           </w:p>
         </w:tc>
         <w:tc>
@@ -1789,7 +1611,6 @@
                 <w:sz w:val="22"/>
               </w:rPr>
             </w:pPr>
-            <w:proofErr w:type="spellStart"/>
             <w:r>
               <w:rPr>
                 <w:rFonts w:ascii="Calibri" w:eastAsia="Calibri" w:hAnsi="Calibri" w:cs="Calibri"/>
@@ -1797,7 +1618,6 @@
               </w:rPr>
               <w:t>volume</w:t>
             </w:r>
-            <w:proofErr w:type="spellEnd"/>
           </w:p>
         </w:tc>
         <w:tc>
@@ -1819,7 +1639,6 @@
                 <w:sz w:val="22"/>
               </w:rPr>
             </w:pPr>
-            <w:proofErr w:type="spellStart"/>
             <w:r>
               <w:rPr>
                 <w:rFonts w:ascii="Calibri" w:eastAsia="Calibri" w:hAnsi="Calibri" w:cs="Calibri"/>
@@ -1827,7 +1646,6 @@
               </w:rPr>
               <w:t>Int</w:t>
             </w:r>
-            <w:proofErr w:type="spellEnd"/>
           </w:p>
         </w:tc>
         <w:tc>
@@ -1954,7 +1772,6 @@
                 <w:sz w:val="22"/>
               </w:rPr>
             </w:pPr>
-            <w:proofErr w:type="spellStart"/>
             <w:r>
               <w:rPr>
                 <w:rFonts w:ascii="Calibri" w:eastAsia="Calibri" w:hAnsi="Calibri" w:cs="Calibri"/>
@@ -1962,7 +1779,6 @@
               </w:rPr>
               <w:t>Adj_price</w:t>
             </w:r>
-            <w:proofErr w:type="spellEnd"/>
           </w:p>
         </w:tc>
         <w:tc>
@@ -1984,7 +1800,6 @@
                 <w:sz w:val="22"/>
               </w:rPr>
             </w:pPr>
-            <w:proofErr w:type="spellStart"/>
             <w:r>
               <w:rPr>
                 <w:rFonts w:ascii="Calibri" w:eastAsia="Calibri" w:hAnsi="Calibri" w:cs="Calibri"/>
@@ -1992,7 +1807,6 @@
               </w:rPr>
               <w:t>Float</w:t>
             </w:r>
-            <w:proofErr w:type="spellEnd"/>
           </w:p>
         </w:tc>
         <w:tc>
@@ -2061,23 +1875,7 @@
                 <w:rFonts w:ascii="Calibri" w:eastAsia="Calibri" w:hAnsi="Calibri" w:cs="Calibri"/>
                 <w:sz w:val="22"/>
               </w:rPr>
-              <w:t>cena při závěru časové jednotky s ohledem na např. “</w:t>
-            </w:r>
-            <w:proofErr w:type="spellStart"/>
-            <w:r>
-              <w:rPr>
-                <w:rFonts w:ascii="Calibri" w:eastAsia="Calibri" w:hAnsi="Calibri" w:cs="Calibri"/>
-                <w:sz w:val="22"/>
-              </w:rPr>
-              <w:t>stock</w:t>
-            </w:r>
-            <w:proofErr w:type="spellEnd"/>
-            <w:r>
-              <w:rPr>
-                <w:rFonts w:ascii="Calibri" w:eastAsia="Calibri" w:hAnsi="Calibri" w:cs="Calibri"/>
-                <w:sz w:val="22"/>
-              </w:rPr>
-              <w:t xml:space="preserve"> split”</w:t>
+              <w:t>cena při závěru časové jednotky s ohledem na např. “stock split”</w:t>
             </w:r>
           </w:p>
         </w:tc>
@@ -2143,7 +1941,6 @@
                 <w:sz w:val="22"/>
               </w:rPr>
             </w:pPr>
-            <w:proofErr w:type="spellStart"/>
             <w:r>
               <w:rPr>
                 <w:rFonts w:ascii="Calibri" w:eastAsia="Calibri" w:hAnsi="Calibri" w:cs="Calibri"/>
@@ -2165,7 +1962,6 @@
               </w:rPr>
               <w:t>date</w:t>
             </w:r>
-            <w:proofErr w:type="spellEnd"/>
           </w:p>
         </w:tc>
         <w:tc>
@@ -2187,7 +1983,6 @@
                 <w:sz w:val="22"/>
               </w:rPr>
             </w:pPr>
-            <w:proofErr w:type="spellStart"/>
             <w:r>
               <w:rPr>
                 <w:rFonts w:ascii="Calibri" w:eastAsia="Calibri" w:hAnsi="Calibri" w:cs="Calibri"/>
@@ -2195,7 +1990,6 @@
               </w:rPr>
               <w:t>date</w:t>
             </w:r>
-            <w:proofErr w:type="spellEnd"/>
           </w:p>
         </w:tc>
         <w:tc>
@@ -2517,23 +2311,13 @@
               <w:spacing w:after="0" w:line="259" w:lineRule="auto"/>
               <w:ind w:left="0" w:firstLine="0"/>
             </w:pPr>
-            <w:proofErr w:type="spellStart"/>
             <w:r>
               <w:rPr>
                 <w:rFonts w:ascii="Calibri" w:eastAsia="Calibri" w:hAnsi="Calibri" w:cs="Calibri"/>
                 <w:b/>
                 <w:sz w:val="22"/>
               </w:rPr>
-              <w:t>Key</w:t>
-            </w:r>
-            <w:proofErr w:type="spellEnd"/>
-            <w:r>
-              <w:rPr>
-                <w:rFonts w:ascii="Calibri" w:eastAsia="Calibri" w:hAnsi="Calibri" w:cs="Calibri"/>
-                <w:b/>
-                <w:sz w:val="22"/>
-              </w:rPr>
-              <w:t xml:space="preserve"> </w:t>
+              <w:t xml:space="preserve">Key </w:t>
             </w:r>
           </w:p>
         </w:tc>
@@ -2603,21 +2387,12 @@
               <w:spacing w:after="0" w:line="259" w:lineRule="auto"/>
               <w:ind w:left="0" w:firstLine="0"/>
             </w:pPr>
-            <w:proofErr w:type="spellStart"/>
-            <w:r>
-              <w:rPr>
-                <w:rFonts w:ascii="Calibri" w:eastAsia="Calibri" w:hAnsi="Calibri" w:cs="Calibri"/>
-                <w:sz w:val="22"/>
-              </w:rPr>
-              <w:t>Null</w:t>
-            </w:r>
-            <w:proofErr w:type="spellEnd"/>
-            <w:r>
-              <w:rPr>
-                <w:rFonts w:ascii="Calibri" w:eastAsia="Calibri" w:hAnsi="Calibri" w:cs="Calibri"/>
-                <w:sz w:val="22"/>
-              </w:rPr>
-              <w:t xml:space="preserve">  </w:t>
+            <w:r>
+              <w:rPr>
+                <w:rFonts w:ascii="Calibri" w:eastAsia="Calibri" w:hAnsi="Calibri" w:cs="Calibri"/>
+                <w:sz w:val="22"/>
+              </w:rPr>
+              <w:t xml:space="preserve">Null  </w:t>
             </w:r>
           </w:p>
         </w:tc>
@@ -2637,21 +2412,12 @@
               <w:spacing w:after="0" w:line="259" w:lineRule="auto"/>
               <w:ind w:left="0" w:firstLine="0"/>
             </w:pPr>
-            <w:proofErr w:type="spellStart"/>
-            <w:r>
-              <w:rPr>
-                <w:rFonts w:ascii="Calibri" w:eastAsia="Calibri" w:hAnsi="Calibri" w:cs="Calibri"/>
-                <w:sz w:val="22"/>
-              </w:rPr>
-              <w:t>Attributes</w:t>
-            </w:r>
-            <w:proofErr w:type="spellEnd"/>
-            <w:r>
-              <w:rPr>
-                <w:rFonts w:ascii="Calibri" w:eastAsia="Calibri" w:hAnsi="Calibri" w:cs="Calibri"/>
-                <w:sz w:val="22"/>
-              </w:rPr>
-              <w:t xml:space="preserve"> </w:t>
+            <w:r>
+              <w:rPr>
+                <w:rFonts w:ascii="Calibri" w:eastAsia="Calibri" w:hAnsi="Calibri" w:cs="Calibri"/>
+                <w:sz w:val="22"/>
+              </w:rPr>
+              <w:t xml:space="preserve">Attributes </w:t>
             </w:r>
           </w:p>
         </w:tc>
@@ -2671,21 +2437,12 @@
               <w:spacing w:after="0" w:line="259" w:lineRule="auto"/>
               <w:ind w:left="0" w:firstLine="0"/>
             </w:pPr>
-            <w:proofErr w:type="spellStart"/>
-            <w:r>
-              <w:rPr>
-                <w:rFonts w:ascii="Calibri" w:eastAsia="Calibri" w:hAnsi="Calibri" w:cs="Calibri"/>
-                <w:sz w:val="22"/>
-              </w:rPr>
-              <w:t>Description</w:t>
-            </w:r>
-            <w:proofErr w:type="spellEnd"/>
-            <w:r>
-              <w:rPr>
-                <w:rFonts w:ascii="Calibri" w:eastAsia="Calibri" w:hAnsi="Calibri" w:cs="Calibri"/>
-                <w:sz w:val="22"/>
-              </w:rPr>
-              <w:t xml:space="preserve"> </w:t>
+            <w:r>
+              <w:rPr>
+                <w:rFonts w:ascii="Calibri" w:eastAsia="Calibri" w:hAnsi="Calibri" w:cs="Calibri"/>
+                <w:sz w:val="22"/>
+              </w:rPr>
+              <w:t xml:space="preserve">Description </w:t>
             </w:r>
           </w:p>
         </w:tc>
@@ -2734,7 +2491,6 @@
               <w:spacing w:after="0" w:line="259" w:lineRule="auto"/>
               <w:ind w:left="0" w:firstLine="0"/>
             </w:pPr>
-            <w:proofErr w:type="spellStart"/>
             <w:r>
               <w:rPr>
                 <w:rFonts w:ascii="Calibri" w:eastAsia="Calibri" w:hAnsi="Calibri" w:cs="Calibri"/>
@@ -2742,7 +2498,6 @@
               </w:rPr>
               <w:t>UniqueID</w:t>
             </w:r>
-            <w:proofErr w:type="spellEnd"/>
           </w:p>
         </w:tc>
         <w:tc>
@@ -2760,7 +2515,6 @@
               <w:spacing w:after="0" w:line="259" w:lineRule="auto"/>
               <w:ind w:left="1" w:firstLine="0"/>
             </w:pPr>
-            <w:proofErr w:type="spellStart"/>
             <w:r>
               <w:rPr>
                 <w:rFonts w:ascii="Calibri" w:eastAsia="Calibri" w:hAnsi="Calibri" w:cs="Calibri"/>
@@ -2768,7 +2522,6 @@
               </w:rPr>
               <w:t>Int</w:t>
             </w:r>
-            <w:proofErr w:type="spellEnd"/>
           </w:p>
         </w:tc>
         <w:tc>
@@ -2834,53 +2587,12 @@
               <w:spacing w:after="0" w:line="259" w:lineRule="auto"/>
               <w:ind w:left="0" w:firstLine="0"/>
             </w:pPr>
-            <w:proofErr w:type="spellStart"/>
-            <w:r>
-              <w:rPr>
-                <w:rFonts w:ascii="Calibri" w:eastAsia="Calibri" w:hAnsi="Calibri" w:cs="Calibri"/>
-                <w:sz w:val="22"/>
-              </w:rPr>
-              <w:t>Primary</w:t>
-            </w:r>
-            <w:proofErr w:type="spellEnd"/>
-            <w:r>
-              <w:rPr>
-                <w:rFonts w:ascii="Calibri" w:eastAsia="Calibri" w:hAnsi="Calibri" w:cs="Calibri"/>
-                <w:sz w:val="22"/>
-              </w:rPr>
-              <w:t xml:space="preserve"> </w:t>
-            </w:r>
-            <w:proofErr w:type="spellStart"/>
-            <w:r>
-              <w:rPr>
-                <w:rFonts w:ascii="Calibri" w:eastAsia="Calibri" w:hAnsi="Calibri" w:cs="Calibri"/>
-                <w:sz w:val="22"/>
-              </w:rPr>
-              <w:t>key</w:t>
-            </w:r>
-            <w:proofErr w:type="spellEnd"/>
-            <w:r>
-              <w:rPr>
-                <w:rFonts w:ascii="Calibri" w:eastAsia="Calibri" w:hAnsi="Calibri" w:cs="Calibri"/>
-                <w:sz w:val="22"/>
-              </w:rPr>
-              <w:t xml:space="preserve"> </w:t>
-            </w:r>
-            <w:proofErr w:type="spellStart"/>
-            <w:r>
-              <w:rPr>
-                <w:rFonts w:ascii="Calibri" w:eastAsia="Calibri" w:hAnsi="Calibri" w:cs="Calibri"/>
-                <w:sz w:val="22"/>
-              </w:rPr>
-              <w:t>for</w:t>
-            </w:r>
-            <w:proofErr w:type="spellEnd"/>
-            <w:r>
-              <w:rPr>
-                <w:rFonts w:ascii="Calibri" w:eastAsia="Calibri" w:hAnsi="Calibri" w:cs="Calibri"/>
-                <w:sz w:val="22"/>
-              </w:rPr>
-              <w:t xml:space="preserve"> Table</w:t>
+            <w:r>
+              <w:rPr>
+                <w:rFonts w:ascii="Calibri" w:eastAsia="Calibri" w:hAnsi="Calibri" w:cs="Calibri"/>
+                <w:sz w:val="22"/>
+              </w:rPr>
+              <w:t>Primární klíč tabulky</w:t>
             </w:r>
           </w:p>
         </w:tc>
@@ -2931,11 +2643,9 @@
               <w:spacing w:after="0" w:line="259" w:lineRule="auto"/>
               <w:ind w:left="0" w:firstLine="0"/>
             </w:pPr>
-            <w:proofErr w:type="spellStart"/>
             <w:r>
               <w:t>Date</w:t>
             </w:r>
-            <w:proofErr w:type="spellEnd"/>
           </w:p>
         </w:tc>
         <w:tc>
@@ -2954,11 +2664,9 @@
               <w:spacing w:after="0" w:line="259" w:lineRule="auto"/>
               <w:ind w:left="1" w:firstLine="0"/>
             </w:pPr>
-            <w:proofErr w:type="spellStart"/>
             <w:r>
               <w:t>Date</w:t>
             </w:r>
-            <w:proofErr w:type="spellEnd"/>
           </w:p>
         </w:tc>
         <w:tc>
@@ -3014,13 +2722,8 @@
               <w:ind w:left="0" w:firstLine="0"/>
             </w:pPr>
             <w:r>
-              <w:t xml:space="preserve">Datum platnosti </w:t>
-            </w:r>
-            <w:proofErr w:type="spellStart"/>
-            <w:r>
-              <w:t>moaving_avg</w:t>
-            </w:r>
-            <w:proofErr w:type="spellEnd"/>
+              <w:t>Datum platnosti moaving_avg</w:t>
+            </w:r>
           </w:p>
         </w:tc>
       </w:tr>
@@ -3068,11 +2771,9 @@
               <w:spacing w:after="0" w:line="259" w:lineRule="auto"/>
               <w:ind w:left="0" w:firstLine="0"/>
             </w:pPr>
-            <w:proofErr w:type="spellStart"/>
             <w:r>
               <w:t>Ticker</w:t>
             </w:r>
-            <w:proofErr w:type="spellEnd"/>
           </w:p>
         </w:tc>
         <w:tc>
@@ -3090,11 +2791,9 @@
               <w:spacing w:after="0" w:line="259" w:lineRule="auto"/>
               <w:ind w:left="1" w:firstLine="0"/>
             </w:pPr>
-            <w:proofErr w:type="spellStart"/>
             <w:r>
               <w:t>Int</w:t>
             </w:r>
-            <w:proofErr w:type="spellEnd"/>
           </w:p>
         </w:tc>
         <w:tc>
@@ -3147,13 +2846,8 @@
               <w:ind w:left="0" w:firstLine="0"/>
             </w:pPr>
             <w:r>
-              <w:t xml:space="preserve">FK do tabulky </w:t>
-            </w:r>
-            <w:proofErr w:type="spellStart"/>
-            <w:r>
-              <w:t>ticker</w:t>
-            </w:r>
-            <w:proofErr w:type="spellEnd"/>
+              <w:t>FK do tabulky ticker</w:t>
+            </w:r>
           </w:p>
         </w:tc>
       </w:tr>
@@ -3204,11 +2898,9 @@
               <w:ind w:left="0" w:firstLine="0"/>
               <w:jc w:val="both"/>
             </w:pPr>
-            <w:proofErr w:type="spellStart"/>
             <w:r>
               <w:t>Moving_avg</w:t>
             </w:r>
-            <w:proofErr w:type="spellEnd"/>
           </w:p>
         </w:tc>
         <w:tc>
@@ -3227,11 +2919,9 @@
               <w:spacing w:after="0" w:line="259" w:lineRule="auto"/>
               <w:ind w:left="1" w:firstLine="0"/>
             </w:pPr>
-            <w:proofErr w:type="spellStart"/>
             <w:r>
               <w:t>float</w:t>
             </w:r>
-            <w:proofErr w:type="spellEnd"/>
           </w:p>
         </w:tc>
         <w:tc>
@@ -3287,13 +2977,8 @@
               <w:ind w:left="0" w:firstLine="0"/>
             </w:pPr>
             <w:r>
-              <w:t xml:space="preserve">Hodnota </w:t>
-            </w:r>
-            <w:proofErr w:type="spellStart"/>
-            <w:r>
-              <w:t>moving_avg</w:t>
-            </w:r>
-            <w:proofErr w:type="spellEnd"/>
+              <w:t>Hodnota moving_avg</w:t>
+            </w:r>
           </w:p>
         </w:tc>
       </w:tr>
@@ -3313,7 +2998,7 @@
     </w:p>
     <w:p>
       <w:pPr>
-        <w:pStyle w:val="Nadpis1"/>
+        <w:pStyle w:val="Heading1"/>
         <w:numPr>
           <w:ilvl w:val="0"/>
           <w:numId w:val="0"/>
@@ -3365,7 +3050,6 @@
               <w:spacing w:after="0" w:line="259" w:lineRule="auto"/>
               <w:ind w:left="0" w:firstLine="0"/>
             </w:pPr>
-            <w:proofErr w:type="spellStart"/>
             <w:r>
               <w:rPr>
                 <w:rFonts w:ascii="Calibri" w:eastAsia="Calibri" w:hAnsi="Calibri" w:cs="Calibri"/>
@@ -3375,7 +3059,6 @@
               </w:rPr>
               <w:t>Fact</w:t>
             </w:r>
-            <w:proofErr w:type="spellEnd"/>
             <w:r>
               <w:rPr>
                 <w:rFonts w:ascii="Calibri" w:eastAsia="Calibri" w:hAnsi="Calibri" w:cs="Calibri"/>
@@ -3507,23 +3190,13 @@
               <w:spacing w:after="0" w:line="259" w:lineRule="auto"/>
               <w:ind w:left="0" w:firstLine="0"/>
             </w:pPr>
-            <w:proofErr w:type="spellStart"/>
             <w:r>
               <w:rPr>
                 <w:rFonts w:ascii="Calibri" w:eastAsia="Calibri" w:hAnsi="Calibri" w:cs="Calibri"/>
                 <w:b/>
                 <w:sz w:val="22"/>
               </w:rPr>
-              <w:t>Key</w:t>
-            </w:r>
-            <w:proofErr w:type="spellEnd"/>
-            <w:r>
-              <w:rPr>
-                <w:rFonts w:ascii="Calibri" w:eastAsia="Calibri" w:hAnsi="Calibri" w:cs="Calibri"/>
-                <w:b/>
-                <w:sz w:val="22"/>
-              </w:rPr>
-              <w:t xml:space="preserve"> </w:t>
+              <w:t xml:space="preserve">Key </w:t>
             </w:r>
           </w:p>
         </w:tc>
@@ -3593,21 +3266,12 @@
               <w:spacing w:after="0" w:line="259" w:lineRule="auto"/>
               <w:ind w:left="0" w:firstLine="0"/>
             </w:pPr>
-            <w:proofErr w:type="spellStart"/>
-            <w:r>
-              <w:rPr>
-                <w:rFonts w:ascii="Calibri" w:eastAsia="Calibri" w:hAnsi="Calibri" w:cs="Calibri"/>
-                <w:sz w:val="22"/>
-              </w:rPr>
-              <w:t>Null</w:t>
-            </w:r>
-            <w:proofErr w:type="spellEnd"/>
-            <w:r>
-              <w:rPr>
-                <w:rFonts w:ascii="Calibri" w:eastAsia="Calibri" w:hAnsi="Calibri" w:cs="Calibri"/>
-                <w:sz w:val="22"/>
-              </w:rPr>
-              <w:t xml:space="preserve">  </w:t>
+            <w:r>
+              <w:rPr>
+                <w:rFonts w:ascii="Calibri" w:eastAsia="Calibri" w:hAnsi="Calibri" w:cs="Calibri"/>
+                <w:sz w:val="22"/>
+              </w:rPr>
+              <w:t xml:space="preserve">Null  </w:t>
             </w:r>
           </w:p>
         </w:tc>
@@ -3627,21 +3291,12 @@
               <w:spacing w:after="0" w:line="259" w:lineRule="auto"/>
               <w:ind w:left="0" w:firstLine="0"/>
             </w:pPr>
-            <w:proofErr w:type="spellStart"/>
-            <w:r>
-              <w:rPr>
-                <w:rFonts w:ascii="Calibri" w:eastAsia="Calibri" w:hAnsi="Calibri" w:cs="Calibri"/>
-                <w:sz w:val="22"/>
-              </w:rPr>
-              <w:t>Attributes</w:t>
-            </w:r>
-            <w:proofErr w:type="spellEnd"/>
-            <w:r>
-              <w:rPr>
-                <w:rFonts w:ascii="Calibri" w:eastAsia="Calibri" w:hAnsi="Calibri" w:cs="Calibri"/>
-                <w:sz w:val="22"/>
-              </w:rPr>
-              <w:t xml:space="preserve"> </w:t>
+            <w:r>
+              <w:rPr>
+                <w:rFonts w:ascii="Calibri" w:eastAsia="Calibri" w:hAnsi="Calibri" w:cs="Calibri"/>
+                <w:sz w:val="22"/>
+              </w:rPr>
+              <w:t xml:space="preserve">Attributes </w:t>
             </w:r>
           </w:p>
         </w:tc>
@@ -3661,21 +3316,12 @@
               <w:spacing w:after="0" w:line="259" w:lineRule="auto"/>
               <w:ind w:left="0" w:firstLine="0"/>
             </w:pPr>
-            <w:proofErr w:type="spellStart"/>
-            <w:r>
-              <w:rPr>
-                <w:rFonts w:ascii="Calibri" w:eastAsia="Calibri" w:hAnsi="Calibri" w:cs="Calibri"/>
-                <w:sz w:val="22"/>
-              </w:rPr>
-              <w:t>Description</w:t>
-            </w:r>
-            <w:proofErr w:type="spellEnd"/>
-            <w:r>
-              <w:rPr>
-                <w:rFonts w:ascii="Calibri" w:eastAsia="Calibri" w:hAnsi="Calibri" w:cs="Calibri"/>
-                <w:sz w:val="22"/>
-              </w:rPr>
-              <w:t xml:space="preserve"> </w:t>
+            <w:r>
+              <w:rPr>
+                <w:rFonts w:ascii="Calibri" w:eastAsia="Calibri" w:hAnsi="Calibri" w:cs="Calibri"/>
+                <w:sz w:val="22"/>
+              </w:rPr>
+              <w:t xml:space="preserve">Description </w:t>
             </w:r>
           </w:p>
         </w:tc>
@@ -3724,7 +3370,6 @@
               <w:spacing w:after="0" w:line="259" w:lineRule="auto"/>
               <w:ind w:left="1" w:firstLine="0"/>
             </w:pPr>
-            <w:proofErr w:type="spellStart"/>
             <w:r>
               <w:rPr>
                 <w:rFonts w:ascii="Calibri" w:eastAsia="Calibri" w:hAnsi="Calibri" w:cs="Calibri"/>
@@ -3732,7 +3377,6 @@
               </w:rPr>
               <w:t>UniqueID</w:t>
             </w:r>
-            <w:proofErr w:type="spellEnd"/>
           </w:p>
         </w:tc>
         <w:tc>
@@ -3750,7 +3394,6 @@
               <w:spacing w:after="0" w:line="259" w:lineRule="auto"/>
               <w:ind w:left="0" w:firstLine="0"/>
             </w:pPr>
-            <w:proofErr w:type="spellStart"/>
             <w:r>
               <w:rPr>
                 <w:rFonts w:ascii="Calibri" w:eastAsia="Calibri" w:hAnsi="Calibri" w:cs="Calibri"/>
@@ -3758,7 +3401,6 @@
               </w:rPr>
               <w:t>Int</w:t>
             </w:r>
-            <w:proofErr w:type="spellEnd"/>
           </w:p>
         </w:tc>
         <w:tc>
@@ -3824,53 +3466,12 @@
               <w:spacing w:after="0" w:line="259" w:lineRule="auto"/>
               <w:ind w:left="0" w:firstLine="0"/>
             </w:pPr>
-            <w:proofErr w:type="spellStart"/>
-            <w:r>
-              <w:rPr>
-                <w:rFonts w:ascii="Calibri" w:eastAsia="Calibri" w:hAnsi="Calibri" w:cs="Calibri"/>
-                <w:sz w:val="22"/>
-              </w:rPr>
-              <w:t>Primary</w:t>
-            </w:r>
-            <w:proofErr w:type="spellEnd"/>
-            <w:r>
-              <w:rPr>
-                <w:rFonts w:ascii="Calibri" w:eastAsia="Calibri" w:hAnsi="Calibri" w:cs="Calibri"/>
-                <w:sz w:val="22"/>
-              </w:rPr>
-              <w:t xml:space="preserve"> </w:t>
-            </w:r>
-            <w:proofErr w:type="spellStart"/>
-            <w:r>
-              <w:rPr>
-                <w:rFonts w:ascii="Calibri" w:eastAsia="Calibri" w:hAnsi="Calibri" w:cs="Calibri"/>
-                <w:sz w:val="22"/>
-              </w:rPr>
-              <w:t>key</w:t>
-            </w:r>
-            <w:proofErr w:type="spellEnd"/>
-            <w:r>
-              <w:rPr>
-                <w:rFonts w:ascii="Calibri" w:eastAsia="Calibri" w:hAnsi="Calibri" w:cs="Calibri"/>
-                <w:sz w:val="22"/>
-              </w:rPr>
-              <w:t xml:space="preserve"> </w:t>
-            </w:r>
-            <w:proofErr w:type="spellStart"/>
-            <w:r>
-              <w:rPr>
-                <w:rFonts w:ascii="Calibri" w:eastAsia="Calibri" w:hAnsi="Calibri" w:cs="Calibri"/>
-                <w:sz w:val="22"/>
-              </w:rPr>
-              <w:t>for</w:t>
-            </w:r>
-            <w:proofErr w:type="spellEnd"/>
-            <w:r>
-              <w:rPr>
-                <w:rFonts w:ascii="Calibri" w:eastAsia="Calibri" w:hAnsi="Calibri" w:cs="Calibri"/>
-                <w:sz w:val="22"/>
-              </w:rPr>
-              <w:t xml:space="preserve"> Table</w:t>
+            <w:r>
+              <w:rPr>
+                <w:rFonts w:ascii="Calibri" w:eastAsia="Calibri" w:hAnsi="Calibri" w:cs="Calibri"/>
+                <w:sz w:val="22"/>
+              </w:rPr>
+              <w:t>Primární klíč tabulky</w:t>
             </w:r>
           </w:p>
         </w:tc>
@@ -3921,11 +3522,9 @@
               <w:spacing w:after="0" w:line="259" w:lineRule="auto"/>
               <w:ind w:left="1" w:firstLine="0"/>
             </w:pPr>
-            <w:proofErr w:type="spellStart"/>
             <w:r>
               <w:t>Date</w:t>
             </w:r>
-            <w:proofErr w:type="spellEnd"/>
           </w:p>
         </w:tc>
         <w:tc>
@@ -3944,11 +3543,9 @@
               <w:spacing w:after="0" w:line="259" w:lineRule="auto"/>
               <w:ind w:left="0" w:firstLine="0"/>
             </w:pPr>
-            <w:proofErr w:type="spellStart"/>
             <w:r>
               <w:t>Date</w:t>
             </w:r>
-            <w:proofErr w:type="spellEnd"/>
           </w:p>
         </w:tc>
         <w:tc>
@@ -4004,13 +3601,8 @@
               <w:ind w:left="0" w:firstLine="0"/>
             </w:pPr>
             <w:r>
-              <w:t xml:space="preserve">Datum platnosti </w:t>
-            </w:r>
-            <w:proofErr w:type="spellStart"/>
-            <w:r>
-              <w:t>moaving_avg</w:t>
-            </w:r>
-            <w:proofErr w:type="spellEnd"/>
+              <w:t>Datum platnosti moaving_avg</w:t>
+            </w:r>
           </w:p>
         </w:tc>
       </w:tr>
@@ -4058,11 +3650,9 @@
               <w:spacing w:after="0" w:line="259" w:lineRule="auto"/>
               <w:ind w:left="1" w:firstLine="0"/>
             </w:pPr>
-            <w:proofErr w:type="spellStart"/>
             <w:r>
               <w:t>Ticker</w:t>
             </w:r>
-            <w:proofErr w:type="spellEnd"/>
           </w:p>
         </w:tc>
         <w:tc>
@@ -4080,11 +3670,9 @@
               <w:spacing w:after="0" w:line="259" w:lineRule="auto"/>
               <w:ind w:left="0" w:firstLine="0"/>
             </w:pPr>
-            <w:proofErr w:type="spellStart"/>
             <w:r>
               <w:t>Int</w:t>
             </w:r>
-            <w:proofErr w:type="spellEnd"/>
           </w:p>
         </w:tc>
         <w:tc>
@@ -4137,13 +3725,8 @@
               <w:ind w:left="0" w:firstLine="0"/>
             </w:pPr>
             <w:r>
-              <w:t xml:space="preserve">FK do tabulky </w:t>
-            </w:r>
-            <w:proofErr w:type="spellStart"/>
-            <w:r>
-              <w:t>ticker</w:t>
-            </w:r>
-            <w:proofErr w:type="spellEnd"/>
+              <w:t>FK do tabulky ticker</w:t>
+            </w:r>
           </w:p>
         </w:tc>
       </w:tr>
@@ -4193,11 +3776,9 @@
               <w:spacing w:after="0" w:line="259" w:lineRule="auto"/>
               <w:ind w:left="1" w:firstLine="0"/>
             </w:pPr>
-            <w:proofErr w:type="spellStart"/>
             <w:r>
               <w:t>Moving_avg</w:t>
             </w:r>
-            <w:proofErr w:type="spellEnd"/>
           </w:p>
         </w:tc>
         <w:tc>
@@ -4216,11 +3797,9 @@
               <w:spacing w:after="0" w:line="259" w:lineRule="auto"/>
               <w:ind w:left="0" w:firstLine="0"/>
             </w:pPr>
-            <w:proofErr w:type="spellStart"/>
             <w:r>
               <w:t>float</w:t>
             </w:r>
-            <w:proofErr w:type="spellEnd"/>
           </w:p>
         </w:tc>
         <w:tc>
@@ -4276,13 +3855,8 @@
               <w:ind w:left="0" w:firstLine="0"/>
             </w:pPr>
             <w:r>
-              <w:t xml:space="preserve">Hodnota </w:t>
-            </w:r>
-            <w:proofErr w:type="spellStart"/>
-            <w:r>
-              <w:t>moving_avg</w:t>
-            </w:r>
-            <w:proofErr w:type="spellEnd"/>
+              <w:t>Hodnota moving_avg</w:t>
+            </w:r>
           </w:p>
         </w:tc>
       </w:tr>
@@ -4323,7 +3897,7 @@
     </w:p>
     <w:p>
       <w:pPr>
-        <w:pStyle w:val="Nadpis1"/>
+        <w:pStyle w:val="Heading1"/>
         <w:numPr>
           <w:ilvl w:val="0"/>
           <w:numId w:val="0"/>
@@ -4369,7 +3943,6 @@
               <w:spacing w:after="0" w:line="259" w:lineRule="auto"/>
               <w:ind w:left="108" w:firstLine="0"/>
             </w:pPr>
-            <w:proofErr w:type="spellStart"/>
             <w:r>
               <w:rPr>
                 <w:rFonts w:ascii="Calibri" w:eastAsia="Calibri" w:hAnsi="Calibri" w:cs="Calibri"/>
@@ -4379,7 +3952,6 @@
               </w:rPr>
               <w:t>Dim</w:t>
             </w:r>
-            <w:proofErr w:type="spellEnd"/>
             <w:r>
               <w:rPr>
                 <w:rFonts w:ascii="Calibri" w:eastAsia="Calibri" w:hAnsi="Calibri" w:cs="Calibri"/>
@@ -4407,7 +3979,6 @@
               <w:spacing w:after="0" w:line="259" w:lineRule="auto"/>
               <w:ind w:left="109" w:firstLine="0"/>
             </w:pPr>
-            <w:proofErr w:type="spellStart"/>
             <w:r>
               <w:rPr>
                 <w:rFonts w:ascii="Calibri" w:eastAsia="Calibri" w:hAnsi="Calibri" w:cs="Calibri"/>
@@ -4417,7 +3988,6 @@
               </w:rPr>
               <w:t>dim_news</w:t>
             </w:r>
-            <w:proofErr w:type="spellEnd"/>
             <w:r>
               <w:rPr>
                 <w:rFonts w:ascii="Calibri" w:eastAsia="Calibri" w:hAnsi="Calibri" w:cs="Calibri"/>
@@ -4542,23 +4112,13 @@
               <w:spacing w:after="0" w:line="259" w:lineRule="auto"/>
               <w:ind w:left="108" w:firstLine="0"/>
             </w:pPr>
-            <w:proofErr w:type="spellStart"/>
             <w:r>
               <w:rPr>
                 <w:rFonts w:ascii="Calibri" w:eastAsia="Calibri" w:hAnsi="Calibri" w:cs="Calibri"/>
                 <w:b/>
                 <w:sz w:val="22"/>
               </w:rPr>
-              <w:t>Key</w:t>
-            </w:r>
-            <w:proofErr w:type="spellEnd"/>
-            <w:r>
-              <w:rPr>
-                <w:rFonts w:ascii="Calibri" w:eastAsia="Calibri" w:hAnsi="Calibri" w:cs="Calibri"/>
-                <w:b/>
-                <w:sz w:val="22"/>
-              </w:rPr>
-              <w:t xml:space="preserve"> </w:t>
+              <w:t xml:space="preserve">Key </w:t>
             </w:r>
           </w:p>
         </w:tc>
@@ -4628,21 +4188,12 @@
               <w:spacing w:after="0" w:line="259" w:lineRule="auto"/>
               <w:ind w:left="108" w:firstLine="0"/>
             </w:pPr>
-            <w:proofErr w:type="spellStart"/>
-            <w:r>
-              <w:rPr>
-                <w:rFonts w:ascii="Calibri" w:eastAsia="Calibri" w:hAnsi="Calibri" w:cs="Calibri"/>
-                <w:sz w:val="22"/>
-              </w:rPr>
-              <w:t>Null</w:t>
-            </w:r>
-            <w:proofErr w:type="spellEnd"/>
-            <w:r>
-              <w:rPr>
-                <w:rFonts w:ascii="Calibri" w:eastAsia="Calibri" w:hAnsi="Calibri" w:cs="Calibri"/>
-                <w:sz w:val="22"/>
-              </w:rPr>
-              <w:t xml:space="preserve">  </w:t>
+            <w:r>
+              <w:rPr>
+                <w:rFonts w:ascii="Calibri" w:eastAsia="Calibri" w:hAnsi="Calibri" w:cs="Calibri"/>
+                <w:sz w:val="22"/>
+              </w:rPr>
+              <w:t xml:space="preserve">Null  </w:t>
             </w:r>
           </w:p>
         </w:tc>
@@ -4662,21 +4213,12 @@
               <w:spacing w:after="0" w:line="259" w:lineRule="auto"/>
               <w:ind w:left="108" w:firstLine="0"/>
             </w:pPr>
-            <w:proofErr w:type="spellStart"/>
-            <w:r>
-              <w:rPr>
-                <w:rFonts w:ascii="Calibri" w:eastAsia="Calibri" w:hAnsi="Calibri" w:cs="Calibri"/>
-                <w:sz w:val="22"/>
-              </w:rPr>
-              <w:t>Attributes</w:t>
-            </w:r>
-            <w:proofErr w:type="spellEnd"/>
-            <w:r>
-              <w:rPr>
-                <w:rFonts w:ascii="Calibri" w:eastAsia="Calibri" w:hAnsi="Calibri" w:cs="Calibri"/>
-                <w:sz w:val="22"/>
-              </w:rPr>
-              <w:t xml:space="preserve"> </w:t>
+            <w:r>
+              <w:rPr>
+                <w:rFonts w:ascii="Calibri" w:eastAsia="Calibri" w:hAnsi="Calibri" w:cs="Calibri"/>
+                <w:sz w:val="22"/>
+              </w:rPr>
+              <w:t xml:space="preserve">Attributes </w:t>
             </w:r>
           </w:p>
         </w:tc>
@@ -4696,21 +4238,12 @@
               <w:spacing w:after="0" w:line="259" w:lineRule="auto"/>
               <w:ind w:left="108" w:firstLine="0"/>
             </w:pPr>
-            <w:proofErr w:type="spellStart"/>
-            <w:r>
-              <w:rPr>
-                <w:rFonts w:ascii="Calibri" w:eastAsia="Calibri" w:hAnsi="Calibri" w:cs="Calibri"/>
-                <w:sz w:val="22"/>
-              </w:rPr>
-              <w:t>Description</w:t>
-            </w:r>
-            <w:proofErr w:type="spellEnd"/>
-            <w:r>
-              <w:rPr>
-                <w:rFonts w:ascii="Calibri" w:eastAsia="Calibri" w:hAnsi="Calibri" w:cs="Calibri"/>
-                <w:sz w:val="22"/>
-              </w:rPr>
-              <w:t xml:space="preserve"> </w:t>
+            <w:r>
+              <w:rPr>
+                <w:rFonts w:ascii="Calibri" w:eastAsia="Calibri" w:hAnsi="Calibri" w:cs="Calibri"/>
+                <w:sz w:val="22"/>
+              </w:rPr>
+              <w:t xml:space="preserve">Description </w:t>
             </w:r>
           </w:p>
         </w:tc>
@@ -4731,7 +4264,7 @@
           </w:tcPr>
           <w:p>
             <w:pPr>
-              <w:pStyle w:val="Odstavecseseznamem"/>
+              <w:pStyle w:val="ListParagraph"/>
               <w:numPr>
                 <w:ilvl w:val="0"/>
                 <w:numId w:val="3"/>
@@ -4758,7 +4291,6 @@
               <w:spacing w:after="0" w:line="259" w:lineRule="auto"/>
               <w:ind w:left="109" w:firstLine="0"/>
             </w:pPr>
-            <w:proofErr w:type="spellStart"/>
             <w:r>
               <w:rPr>
                 <w:rFonts w:ascii="Calibri" w:eastAsia="Calibri" w:hAnsi="Calibri" w:cs="Calibri"/>
@@ -4766,7 +4298,6 @@
               </w:rPr>
               <w:t>UniqueID</w:t>
             </w:r>
-            <w:proofErr w:type="spellEnd"/>
           </w:p>
         </w:tc>
         <w:tc>
@@ -4784,7 +4315,6 @@
               <w:spacing w:after="0" w:line="259" w:lineRule="auto"/>
               <w:ind w:left="108" w:firstLine="0"/>
             </w:pPr>
-            <w:proofErr w:type="spellStart"/>
             <w:r>
               <w:rPr>
                 <w:rFonts w:ascii="Calibri" w:eastAsia="Calibri" w:hAnsi="Calibri" w:cs="Calibri"/>
@@ -4792,7 +4322,6 @@
               </w:rPr>
               <w:t>Int</w:t>
             </w:r>
-            <w:proofErr w:type="spellEnd"/>
           </w:p>
         </w:tc>
         <w:tc>
@@ -4858,53 +4387,12 @@
               <w:spacing w:after="0" w:line="259" w:lineRule="auto"/>
               <w:ind w:left="108" w:right="65" w:firstLine="0"/>
             </w:pPr>
-            <w:proofErr w:type="spellStart"/>
-            <w:r>
-              <w:rPr>
-                <w:rFonts w:ascii="Calibri" w:eastAsia="Calibri" w:hAnsi="Calibri" w:cs="Calibri"/>
-                <w:sz w:val="22"/>
-              </w:rPr>
-              <w:t>Primary</w:t>
-            </w:r>
-            <w:proofErr w:type="spellEnd"/>
-            <w:r>
-              <w:rPr>
-                <w:rFonts w:ascii="Calibri" w:eastAsia="Calibri" w:hAnsi="Calibri" w:cs="Calibri"/>
-                <w:sz w:val="22"/>
-              </w:rPr>
-              <w:t xml:space="preserve"> </w:t>
-            </w:r>
-            <w:proofErr w:type="spellStart"/>
-            <w:r>
-              <w:rPr>
-                <w:rFonts w:ascii="Calibri" w:eastAsia="Calibri" w:hAnsi="Calibri" w:cs="Calibri"/>
-                <w:sz w:val="22"/>
-              </w:rPr>
-              <w:t>key</w:t>
-            </w:r>
-            <w:proofErr w:type="spellEnd"/>
-            <w:r>
-              <w:rPr>
-                <w:rFonts w:ascii="Calibri" w:eastAsia="Calibri" w:hAnsi="Calibri" w:cs="Calibri"/>
-                <w:sz w:val="22"/>
-              </w:rPr>
-              <w:t xml:space="preserve"> </w:t>
-            </w:r>
-            <w:proofErr w:type="spellStart"/>
-            <w:r>
-              <w:rPr>
-                <w:rFonts w:ascii="Calibri" w:eastAsia="Calibri" w:hAnsi="Calibri" w:cs="Calibri"/>
-                <w:sz w:val="22"/>
-              </w:rPr>
-              <w:t>for</w:t>
-            </w:r>
-            <w:proofErr w:type="spellEnd"/>
-            <w:r>
-              <w:rPr>
-                <w:rFonts w:ascii="Calibri" w:eastAsia="Calibri" w:hAnsi="Calibri" w:cs="Calibri"/>
-                <w:sz w:val="22"/>
-              </w:rPr>
-              <w:t xml:space="preserve"> Table</w:t>
+            <w:r>
+              <w:rPr>
+                <w:rFonts w:ascii="Calibri" w:eastAsia="Calibri" w:hAnsi="Calibri" w:cs="Calibri"/>
+                <w:sz w:val="22"/>
+              </w:rPr>
+              <w:t>Primární klíč tabulky</w:t>
             </w:r>
           </w:p>
         </w:tc>
@@ -4926,7 +4414,7 @@
           </w:tcPr>
           <w:p>
             <w:pPr>
-              <w:pStyle w:val="Odstavecseseznamem"/>
+              <w:pStyle w:val="ListParagraph"/>
               <w:numPr>
                 <w:ilvl w:val="0"/>
                 <w:numId w:val="3"/>
@@ -4951,11 +4439,9 @@
               <w:spacing w:after="0" w:line="259" w:lineRule="auto"/>
               <w:ind w:left="109" w:firstLine="0"/>
             </w:pPr>
-            <w:proofErr w:type="spellStart"/>
             <w:r>
               <w:t>Title</w:t>
             </w:r>
-            <w:proofErr w:type="spellEnd"/>
           </w:p>
         </w:tc>
         <w:tc>
@@ -5050,7 +4536,7 @@
           </w:tcPr>
           <w:p>
             <w:pPr>
-              <w:pStyle w:val="Odstavecseseznamem"/>
+              <w:pStyle w:val="ListParagraph"/>
               <w:numPr>
                 <w:ilvl w:val="0"/>
                 <w:numId w:val="3"/>
@@ -5077,11 +4563,9 @@
               <w:spacing w:after="0" w:line="259" w:lineRule="auto"/>
               <w:ind w:left="109" w:firstLine="0"/>
             </w:pPr>
-            <w:proofErr w:type="spellStart"/>
             <w:r>
               <w:t>Pub_date</w:t>
             </w:r>
-            <w:proofErr w:type="spellEnd"/>
           </w:p>
         </w:tc>
         <w:tc>
@@ -5317,11 +4801,9 @@
               <w:spacing w:after="0" w:line="259" w:lineRule="auto"/>
               <w:ind w:left="109" w:firstLine="0"/>
             </w:pPr>
-            <w:proofErr w:type="spellStart"/>
             <w:r>
               <w:t>description</w:t>
             </w:r>
-            <w:proofErr w:type="spellEnd"/>
           </w:p>
         </w:tc>
         <w:tc>
@@ -5448,7 +4930,6 @@
               <w:ind w:left="0" w:firstLine="0"/>
               <w:jc w:val="both"/>
             </w:pPr>
-            <w:proofErr w:type="spellStart"/>
             <w:r>
               <w:rPr>
                 <w:rFonts w:ascii="Calibri" w:eastAsia="Calibri" w:hAnsi="Calibri" w:cs="Calibri"/>
@@ -5458,7 +4939,6 @@
               </w:rPr>
               <w:t>Fact</w:t>
             </w:r>
-            <w:proofErr w:type="spellEnd"/>
             <w:r>
               <w:rPr>
                 <w:rFonts w:ascii="Calibri" w:eastAsia="Calibri" w:hAnsi="Calibri" w:cs="Calibri"/>
@@ -5486,7 +4966,6 @@
               <w:spacing w:after="0" w:line="259" w:lineRule="auto"/>
               <w:ind w:left="1" w:firstLine="0"/>
             </w:pPr>
-            <w:proofErr w:type="spellStart"/>
             <w:r>
               <w:rPr>
                 <w:rFonts w:ascii="Calibri" w:eastAsia="Calibri" w:hAnsi="Calibri" w:cs="Calibri"/>
@@ -5496,7 +4975,6 @@
               </w:rPr>
               <w:t>corellation</w:t>
             </w:r>
-            <w:proofErr w:type="spellEnd"/>
             <w:r>
               <w:rPr>
                 <w:rFonts w:ascii="Calibri" w:eastAsia="Calibri" w:hAnsi="Calibri" w:cs="Calibri"/>
@@ -5637,23 +5115,13 @@
               <w:spacing w:after="0" w:line="259" w:lineRule="auto"/>
               <w:ind w:left="0" w:firstLine="0"/>
             </w:pPr>
-            <w:proofErr w:type="spellStart"/>
             <w:r>
               <w:rPr>
                 <w:rFonts w:ascii="Calibri" w:eastAsia="Calibri" w:hAnsi="Calibri" w:cs="Calibri"/>
                 <w:b/>
                 <w:sz w:val="22"/>
               </w:rPr>
-              <w:t>Key</w:t>
-            </w:r>
-            <w:proofErr w:type="spellEnd"/>
-            <w:r>
-              <w:rPr>
-                <w:rFonts w:ascii="Calibri" w:eastAsia="Calibri" w:hAnsi="Calibri" w:cs="Calibri"/>
-                <w:b/>
-                <w:sz w:val="22"/>
-              </w:rPr>
-              <w:t xml:space="preserve"> </w:t>
+              <w:t xml:space="preserve">Key </w:t>
             </w:r>
           </w:p>
         </w:tc>
@@ -5723,21 +5191,12 @@
               <w:spacing w:after="0" w:line="259" w:lineRule="auto"/>
               <w:ind w:left="2" w:firstLine="0"/>
             </w:pPr>
-            <w:proofErr w:type="spellStart"/>
-            <w:r>
-              <w:rPr>
-                <w:rFonts w:ascii="Calibri" w:eastAsia="Calibri" w:hAnsi="Calibri" w:cs="Calibri"/>
-                <w:sz w:val="22"/>
-              </w:rPr>
-              <w:t>Null</w:t>
-            </w:r>
-            <w:proofErr w:type="spellEnd"/>
-            <w:r>
-              <w:rPr>
-                <w:rFonts w:ascii="Calibri" w:eastAsia="Calibri" w:hAnsi="Calibri" w:cs="Calibri"/>
-                <w:sz w:val="22"/>
-              </w:rPr>
-              <w:t xml:space="preserve">  </w:t>
+            <w:r>
+              <w:rPr>
+                <w:rFonts w:ascii="Calibri" w:eastAsia="Calibri" w:hAnsi="Calibri" w:cs="Calibri"/>
+                <w:sz w:val="22"/>
+              </w:rPr>
+              <w:t xml:space="preserve">Null  </w:t>
             </w:r>
           </w:p>
         </w:tc>
@@ -5757,21 +5216,12 @@
               <w:spacing w:after="0" w:line="259" w:lineRule="auto"/>
               <w:ind w:left="1" w:firstLine="0"/>
             </w:pPr>
-            <w:proofErr w:type="spellStart"/>
-            <w:r>
-              <w:rPr>
-                <w:rFonts w:ascii="Calibri" w:eastAsia="Calibri" w:hAnsi="Calibri" w:cs="Calibri"/>
-                <w:sz w:val="22"/>
-              </w:rPr>
-              <w:t>Attributes</w:t>
-            </w:r>
-            <w:proofErr w:type="spellEnd"/>
-            <w:r>
-              <w:rPr>
-                <w:rFonts w:ascii="Calibri" w:eastAsia="Calibri" w:hAnsi="Calibri" w:cs="Calibri"/>
-                <w:sz w:val="22"/>
-              </w:rPr>
-              <w:t xml:space="preserve"> </w:t>
+            <w:r>
+              <w:rPr>
+                <w:rFonts w:ascii="Calibri" w:eastAsia="Calibri" w:hAnsi="Calibri" w:cs="Calibri"/>
+                <w:sz w:val="22"/>
+              </w:rPr>
+              <w:t xml:space="preserve">Attributes </w:t>
             </w:r>
           </w:p>
         </w:tc>
@@ -5791,21 +5241,12 @@
               <w:spacing w:after="0" w:line="259" w:lineRule="auto"/>
               <w:ind w:left="1" w:firstLine="0"/>
             </w:pPr>
-            <w:proofErr w:type="spellStart"/>
-            <w:r>
-              <w:rPr>
-                <w:rFonts w:ascii="Calibri" w:eastAsia="Calibri" w:hAnsi="Calibri" w:cs="Calibri"/>
-                <w:sz w:val="22"/>
-              </w:rPr>
-              <w:t>Description</w:t>
-            </w:r>
-            <w:proofErr w:type="spellEnd"/>
-            <w:r>
-              <w:rPr>
-                <w:rFonts w:ascii="Calibri" w:eastAsia="Calibri" w:hAnsi="Calibri" w:cs="Calibri"/>
-                <w:sz w:val="22"/>
-              </w:rPr>
-              <w:t xml:space="preserve"> </w:t>
+            <w:r>
+              <w:rPr>
+                <w:rFonts w:ascii="Calibri" w:eastAsia="Calibri" w:hAnsi="Calibri" w:cs="Calibri"/>
+                <w:sz w:val="22"/>
+              </w:rPr>
+              <w:t xml:space="preserve">Description </w:t>
             </w:r>
           </w:p>
         </w:tc>
@@ -5830,10 +5271,7 @@
               <w:ind w:left="0" w:firstLine="0"/>
             </w:pPr>
             <w:r>
-              <w:t>1.</w:t>
-            </w:r>
-            <w:r>
-              <w:t>PK</w:t>
+              <w:t>1.PK</w:t>
             </w:r>
           </w:p>
         </w:tc>
@@ -5852,7 +5290,6 @@
               <w:spacing w:after="0" w:line="259" w:lineRule="auto"/>
               <w:ind w:left="1" w:firstLine="0"/>
             </w:pPr>
-            <w:proofErr w:type="spellStart"/>
             <w:r>
               <w:rPr>
                 <w:rFonts w:ascii="Calibri" w:eastAsia="Calibri" w:hAnsi="Calibri" w:cs="Calibri"/>
@@ -5860,7 +5297,6 @@
               </w:rPr>
               <w:t>UniqueID</w:t>
             </w:r>
-            <w:proofErr w:type="spellEnd"/>
           </w:p>
         </w:tc>
         <w:tc>
@@ -5878,7 +5314,6 @@
               <w:spacing w:after="0" w:line="259" w:lineRule="auto"/>
               <w:ind w:left="1" w:firstLine="0"/>
             </w:pPr>
-            <w:proofErr w:type="spellStart"/>
             <w:r>
               <w:rPr>
                 <w:rFonts w:ascii="Calibri" w:eastAsia="Calibri" w:hAnsi="Calibri" w:cs="Calibri"/>
@@ -5886,7 +5321,6 @@
               </w:rPr>
               <w:t>Int</w:t>
             </w:r>
-            <w:proofErr w:type="spellEnd"/>
           </w:p>
         </w:tc>
         <w:tc>
@@ -5952,21 +5386,12 @@
               <w:spacing w:after="0" w:line="259" w:lineRule="auto"/>
               <w:ind w:left="1" w:firstLine="0"/>
             </w:pPr>
-            <w:proofErr w:type="spellStart"/>
-            <w:r>
-              <w:rPr>
-                <w:rFonts w:ascii="Calibri" w:eastAsia="Calibri" w:hAnsi="Calibri" w:cs="Calibri"/>
-                <w:sz w:val="22"/>
-              </w:rPr>
-              <w:t>Primary</w:t>
-            </w:r>
-            <w:proofErr w:type="spellEnd"/>
-            <w:r>
-              <w:rPr>
-                <w:rFonts w:ascii="Calibri" w:eastAsia="Calibri" w:hAnsi="Calibri" w:cs="Calibri"/>
-                <w:sz w:val="22"/>
-              </w:rPr>
-              <w:t xml:space="preserve"> key for Table</w:t>
+            <w:r>
+              <w:rPr>
+                <w:rFonts w:ascii="Calibri" w:eastAsia="Calibri" w:hAnsi="Calibri" w:cs="Calibri"/>
+                <w:sz w:val="22"/>
+              </w:rPr>
+              <w:t>Primární klíč tabulky</w:t>
             </w:r>
           </w:p>
         </w:tc>
@@ -6015,11 +5440,12 @@
               <w:spacing w:after="0" w:line="259" w:lineRule="auto"/>
               <w:ind w:left="1" w:firstLine="0"/>
             </w:pPr>
-            <w:proofErr w:type="spellStart"/>
-            <w:r>
-              <w:t>Stock_a</w:t>
-            </w:r>
-            <w:proofErr w:type="spellEnd"/>
+            <w:r>
+              <w:t>asset</w:t>
+            </w:r>
+            <w:r>
+              <w:t>_a</w:t>
+            </w:r>
           </w:p>
         </w:tc>
         <w:tc>
@@ -6038,11 +5464,9 @@
               <w:spacing w:after="0" w:line="259" w:lineRule="auto"/>
               <w:ind w:left="1" w:firstLine="0"/>
             </w:pPr>
-            <w:proofErr w:type="spellStart"/>
             <w:r>
               <w:t>Int</w:t>
             </w:r>
-            <w:proofErr w:type="spellEnd"/>
           </w:p>
         </w:tc>
         <w:tc>
@@ -6100,11 +5524,9 @@
             <w:r>
               <w:t xml:space="preserve">Odkaz na první </w:t>
             </w:r>
-            <w:proofErr w:type="spellStart"/>
-            <w:r>
-              <w:t>stock</w:t>
-            </w:r>
-            <w:proofErr w:type="spellEnd"/>
+            <w:r>
+              <w:t>asset</w:t>
+            </w:r>
           </w:p>
         </w:tc>
       </w:tr>
@@ -6150,11 +5572,12 @@
               <w:spacing w:after="0" w:line="259" w:lineRule="auto"/>
               <w:ind w:left="1" w:firstLine="0"/>
             </w:pPr>
-            <w:proofErr w:type="spellStart"/>
-            <w:r>
-              <w:t>Stock_b</w:t>
-            </w:r>
-            <w:proofErr w:type="spellEnd"/>
+            <w:r>
+              <w:t>asset</w:t>
+            </w:r>
+            <w:r>
+              <w:t>_b</w:t>
+            </w:r>
           </w:p>
         </w:tc>
         <w:tc>
@@ -6172,11 +5595,9 @@
               <w:spacing w:after="0" w:line="259" w:lineRule="auto"/>
               <w:ind w:left="1" w:firstLine="0"/>
             </w:pPr>
-            <w:proofErr w:type="spellStart"/>
             <w:r>
               <w:t>Int</w:t>
             </w:r>
-            <w:proofErr w:type="spellEnd"/>
           </w:p>
         </w:tc>
         <w:tc>
@@ -6231,11 +5652,9 @@
             <w:r>
               <w:t xml:space="preserve">Odkaz na druhý </w:t>
             </w:r>
-            <w:proofErr w:type="spellStart"/>
-            <w:r>
-              <w:t>stock</w:t>
-            </w:r>
-            <w:proofErr w:type="spellEnd"/>
+            <w:r>
+              <w:t>asset</w:t>
+            </w:r>
           </w:p>
         </w:tc>
       </w:tr>
@@ -6283,11 +5702,9 @@
               <w:spacing w:after="0" w:line="259" w:lineRule="auto"/>
               <w:ind w:left="1" w:firstLine="0"/>
             </w:pPr>
-            <w:proofErr w:type="spellStart"/>
             <w:r>
               <w:t>Date</w:t>
             </w:r>
-            <w:proofErr w:type="spellEnd"/>
           </w:p>
         </w:tc>
         <w:tc>
@@ -6306,11 +5723,9 @@
               <w:spacing w:after="0" w:line="259" w:lineRule="auto"/>
               <w:ind w:left="1" w:firstLine="0"/>
             </w:pPr>
-            <w:proofErr w:type="spellStart"/>
             <w:r>
               <w:t>Int</w:t>
             </w:r>
-            <w:proofErr w:type="spellEnd"/>
           </w:p>
         </w:tc>
         <w:tc>
@@ -6410,11 +5825,9 @@
               <w:spacing w:after="0" w:line="259" w:lineRule="auto"/>
               <w:ind w:left="1" w:firstLine="0"/>
             </w:pPr>
-            <w:proofErr w:type="spellStart"/>
             <w:r>
               <w:t>Corelation</w:t>
             </w:r>
-            <w:proofErr w:type="spellEnd"/>
           </w:p>
         </w:tc>
         <w:tc>
@@ -6432,11 +5845,9 @@
               <w:spacing w:after="0" w:line="259" w:lineRule="auto"/>
               <w:ind w:left="1" w:firstLine="0"/>
             </w:pPr>
-            <w:proofErr w:type="spellStart"/>
             <w:r>
               <w:t>float</w:t>
             </w:r>
-            <w:proofErr w:type="spellEnd"/>
           </w:p>
         </w:tc>
         <w:tc>
@@ -6553,7 +5964,6 @@
               <w:ind w:left="0" w:firstLine="0"/>
               <w:jc w:val="both"/>
             </w:pPr>
-            <w:proofErr w:type="spellStart"/>
             <w:r>
               <w:rPr>
                 <w:rFonts w:ascii="Calibri" w:eastAsia="Calibri" w:hAnsi="Calibri" w:cs="Calibri"/>
@@ -6561,17 +5971,7 @@
                 <w:color w:val="FFFFFF"/>
                 <w:sz w:val="22"/>
               </w:rPr>
-              <w:t>Dim</w:t>
-            </w:r>
-            <w:proofErr w:type="spellEnd"/>
-            <w:r>
-              <w:rPr>
-                <w:rFonts w:ascii="Calibri" w:eastAsia="Calibri" w:hAnsi="Calibri" w:cs="Calibri"/>
-                <w:b/>
-                <w:color w:val="FFFFFF"/>
-                <w:sz w:val="22"/>
-              </w:rPr>
-              <w:t xml:space="preserve"> </w:t>
+              <w:t xml:space="preserve">Dim </w:t>
             </w:r>
           </w:p>
         </w:tc>
@@ -6591,7 +5991,6 @@
               <w:spacing w:after="0" w:line="259" w:lineRule="auto"/>
               <w:ind w:left="1" w:firstLine="0"/>
             </w:pPr>
-            <w:proofErr w:type="spellStart"/>
             <w:r>
               <w:rPr>
                 <w:rFonts w:ascii="Calibri" w:eastAsia="Calibri" w:hAnsi="Calibri" w:cs="Calibri"/>
@@ -6599,17 +5998,7 @@
                 <w:color w:val="FFFFFF"/>
                 <w:sz w:val="22"/>
               </w:rPr>
-              <w:t>Date</w:t>
-            </w:r>
-            <w:proofErr w:type="spellEnd"/>
-            <w:r>
-              <w:rPr>
-                <w:rFonts w:ascii="Calibri" w:eastAsia="Calibri" w:hAnsi="Calibri" w:cs="Calibri"/>
-                <w:b/>
-                <w:color w:val="FFFFFF"/>
-                <w:sz w:val="22"/>
-              </w:rPr>
-              <w:t xml:space="preserve"> </w:t>
+              <w:t xml:space="preserve">Date </w:t>
             </w:r>
           </w:p>
         </w:tc>
@@ -6742,23 +6131,13 @@
               <w:spacing w:after="0" w:line="259" w:lineRule="auto"/>
               <w:ind w:left="0" w:firstLine="0"/>
             </w:pPr>
-            <w:proofErr w:type="spellStart"/>
             <w:r>
               <w:rPr>
                 <w:rFonts w:ascii="Calibri" w:eastAsia="Calibri" w:hAnsi="Calibri" w:cs="Calibri"/>
                 <w:b/>
                 <w:sz w:val="22"/>
               </w:rPr>
-              <w:t>Key</w:t>
-            </w:r>
-            <w:proofErr w:type="spellEnd"/>
-            <w:r>
-              <w:rPr>
-                <w:rFonts w:ascii="Calibri" w:eastAsia="Calibri" w:hAnsi="Calibri" w:cs="Calibri"/>
-                <w:b/>
-                <w:sz w:val="22"/>
-              </w:rPr>
-              <w:t xml:space="preserve"> </w:t>
+              <w:t xml:space="preserve">Key </w:t>
             </w:r>
           </w:p>
         </w:tc>
@@ -6828,21 +6207,12 @@
               <w:spacing w:after="0" w:line="259" w:lineRule="auto"/>
               <w:ind w:left="2" w:firstLine="0"/>
             </w:pPr>
-            <w:proofErr w:type="spellStart"/>
-            <w:r>
-              <w:rPr>
-                <w:rFonts w:ascii="Calibri" w:eastAsia="Calibri" w:hAnsi="Calibri" w:cs="Calibri"/>
-                <w:sz w:val="22"/>
-              </w:rPr>
-              <w:t>Null</w:t>
-            </w:r>
-            <w:proofErr w:type="spellEnd"/>
-            <w:r>
-              <w:rPr>
-                <w:rFonts w:ascii="Calibri" w:eastAsia="Calibri" w:hAnsi="Calibri" w:cs="Calibri"/>
-                <w:sz w:val="22"/>
-              </w:rPr>
-              <w:t xml:space="preserve">  </w:t>
+            <w:r>
+              <w:rPr>
+                <w:rFonts w:ascii="Calibri" w:eastAsia="Calibri" w:hAnsi="Calibri" w:cs="Calibri"/>
+                <w:sz w:val="22"/>
+              </w:rPr>
+              <w:t xml:space="preserve">Null  </w:t>
             </w:r>
           </w:p>
         </w:tc>
@@ -6862,21 +6232,12 @@
               <w:spacing w:after="0" w:line="259" w:lineRule="auto"/>
               <w:ind w:left="1" w:firstLine="0"/>
             </w:pPr>
-            <w:proofErr w:type="spellStart"/>
-            <w:r>
-              <w:rPr>
-                <w:rFonts w:ascii="Calibri" w:eastAsia="Calibri" w:hAnsi="Calibri" w:cs="Calibri"/>
-                <w:sz w:val="22"/>
-              </w:rPr>
-              <w:t>Attributes</w:t>
-            </w:r>
-            <w:proofErr w:type="spellEnd"/>
-            <w:r>
-              <w:rPr>
-                <w:rFonts w:ascii="Calibri" w:eastAsia="Calibri" w:hAnsi="Calibri" w:cs="Calibri"/>
-                <w:sz w:val="22"/>
-              </w:rPr>
-              <w:t xml:space="preserve"> </w:t>
+            <w:r>
+              <w:rPr>
+                <w:rFonts w:ascii="Calibri" w:eastAsia="Calibri" w:hAnsi="Calibri" w:cs="Calibri"/>
+                <w:sz w:val="22"/>
+              </w:rPr>
+              <w:t xml:space="preserve">Attributes </w:t>
             </w:r>
           </w:p>
         </w:tc>
@@ -6896,21 +6257,12 @@
               <w:spacing w:after="0" w:line="259" w:lineRule="auto"/>
               <w:ind w:left="1" w:firstLine="0"/>
             </w:pPr>
-            <w:proofErr w:type="spellStart"/>
-            <w:r>
-              <w:rPr>
-                <w:rFonts w:ascii="Calibri" w:eastAsia="Calibri" w:hAnsi="Calibri" w:cs="Calibri"/>
-                <w:sz w:val="22"/>
-              </w:rPr>
-              <w:t>Description</w:t>
-            </w:r>
-            <w:proofErr w:type="spellEnd"/>
-            <w:r>
-              <w:rPr>
-                <w:rFonts w:ascii="Calibri" w:eastAsia="Calibri" w:hAnsi="Calibri" w:cs="Calibri"/>
-                <w:sz w:val="22"/>
-              </w:rPr>
-              <w:t xml:space="preserve"> </w:t>
+            <w:r>
+              <w:rPr>
+                <w:rFonts w:ascii="Calibri" w:eastAsia="Calibri" w:hAnsi="Calibri" w:cs="Calibri"/>
+                <w:sz w:val="22"/>
+              </w:rPr>
+              <w:t xml:space="preserve">Description </w:t>
             </w:r>
           </w:p>
         </w:tc>
@@ -6954,7 +6306,6 @@
               <w:spacing w:after="0" w:line="259" w:lineRule="auto"/>
               <w:ind w:left="1" w:firstLine="0"/>
             </w:pPr>
-            <w:proofErr w:type="spellStart"/>
             <w:r>
               <w:rPr>
                 <w:rFonts w:ascii="Calibri" w:eastAsia="Calibri" w:hAnsi="Calibri" w:cs="Calibri"/>
@@ -6962,7 +6313,6 @@
               </w:rPr>
               <w:t>UniqueID</w:t>
             </w:r>
-            <w:proofErr w:type="spellEnd"/>
           </w:p>
         </w:tc>
         <w:tc>
@@ -6980,7 +6330,6 @@
               <w:spacing w:after="0" w:line="259" w:lineRule="auto"/>
               <w:ind w:left="1" w:firstLine="0"/>
             </w:pPr>
-            <w:proofErr w:type="spellStart"/>
             <w:r>
               <w:rPr>
                 <w:rFonts w:ascii="Calibri" w:eastAsia="Calibri" w:hAnsi="Calibri" w:cs="Calibri"/>
@@ -6988,7 +6337,6 @@
               </w:rPr>
               <w:t>Int</w:t>
             </w:r>
-            <w:proofErr w:type="spellEnd"/>
           </w:p>
         </w:tc>
         <w:tc>
@@ -7054,53 +6402,12 @@
               <w:spacing w:after="0" w:line="259" w:lineRule="auto"/>
               <w:ind w:left="1" w:firstLine="0"/>
             </w:pPr>
-            <w:proofErr w:type="spellStart"/>
-            <w:r>
-              <w:rPr>
-                <w:rFonts w:ascii="Calibri" w:eastAsia="Calibri" w:hAnsi="Calibri" w:cs="Calibri"/>
-                <w:sz w:val="22"/>
-              </w:rPr>
-              <w:t>Primary</w:t>
-            </w:r>
-            <w:proofErr w:type="spellEnd"/>
-            <w:r>
-              <w:rPr>
-                <w:rFonts w:ascii="Calibri" w:eastAsia="Calibri" w:hAnsi="Calibri" w:cs="Calibri"/>
-                <w:sz w:val="22"/>
-              </w:rPr>
-              <w:t xml:space="preserve"> </w:t>
-            </w:r>
-            <w:proofErr w:type="spellStart"/>
-            <w:r>
-              <w:rPr>
-                <w:rFonts w:ascii="Calibri" w:eastAsia="Calibri" w:hAnsi="Calibri" w:cs="Calibri"/>
-                <w:sz w:val="22"/>
-              </w:rPr>
-              <w:t>key</w:t>
-            </w:r>
-            <w:proofErr w:type="spellEnd"/>
-            <w:r>
-              <w:rPr>
-                <w:rFonts w:ascii="Calibri" w:eastAsia="Calibri" w:hAnsi="Calibri" w:cs="Calibri"/>
-                <w:sz w:val="22"/>
-              </w:rPr>
-              <w:t xml:space="preserve"> </w:t>
-            </w:r>
-            <w:proofErr w:type="spellStart"/>
-            <w:r>
-              <w:rPr>
-                <w:rFonts w:ascii="Calibri" w:eastAsia="Calibri" w:hAnsi="Calibri" w:cs="Calibri"/>
-                <w:sz w:val="22"/>
-              </w:rPr>
-              <w:t>for</w:t>
-            </w:r>
-            <w:proofErr w:type="spellEnd"/>
-            <w:r>
-              <w:rPr>
-                <w:rFonts w:ascii="Calibri" w:eastAsia="Calibri" w:hAnsi="Calibri" w:cs="Calibri"/>
-                <w:sz w:val="22"/>
-              </w:rPr>
-              <w:t xml:space="preserve"> Table</w:t>
+            <w:r>
+              <w:rPr>
+                <w:rFonts w:ascii="Calibri" w:eastAsia="Calibri" w:hAnsi="Calibri" w:cs="Calibri"/>
+                <w:sz w:val="22"/>
+              </w:rPr>
+              <w:t>Primární klíč tabulky</w:t>
             </w:r>
           </w:p>
         </w:tc>
@@ -7146,11 +6453,9 @@
               <w:spacing w:after="0" w:line="259" w:lineRule="auto"/>
               <w:ind w:left="1" w:firstLine="0"/>
             </w:pPr>
-            <w:proofErr w:type="spellStart"/>
             <w:r>
               <w:t>date</w:t>
             </w:r>
-            <w:proofErr w:type="spellEnd"/>
           </w:p>
         </w:tc>
         <w:tc>
@@ -7169,11 +6474,9 @@
               <w:spacing w:after="0" w:line="259" w:lineRule="auto"/>
               <w:ind w:left="1" w:firstLine="0"/>
             </w:pPr>
-            <w:proofErr w:type="spellStart"/>
             <w:r>
               <w:t>date</w:t>
             </w:r>
-            <w:proofErr w:type="spellEnd"/>
           </w:p>
         </w:tc>
         <w:tc>
@@ -7273,11 +6576,9 @@
               <w:spacing w:after="0" w:line="259" w:lineRule="auto"/>
               <w:ind w:left="1" w:firstLine="0"/>
             </w:pPr>
-            <w:proofErr w:type="spellStart"/>
             <w:r>
               <w:t>year</w:t>
             </w:r>
-            <w:proofErr w:type="spellEnd"/>
           </w:p>
         </w:tc>
         <w:tc>
@@ -7295,11 +6596,9 @@
               <w:spacing w:after="0" w:line="259" w:lineRule="auto"/>
               <w:ind w:left="1" w:firstLine="0"/>
             </w:pPr>
-            <w:proofErr w:type="spellStart"/>
             <w:r>
               <w:t>Int</w:t>
             </w:r>
-            <w:proofErr w:type="spellEnd"/>
           </w:p>
         </w:tc>
         <w:tc>
@@ -7398,11 +6697,9 @@
               <w:spacing w:after="0" w:line="259" w:lineRule="auto"/>
               <w:ind w:left="1" w:firstLine="0"/>
             </w:pPr>
-            <w:proofErr w:type="spellStart"/>
             <w:r>
               <w:t>month</w:t>
             </w:r>
-            <w:proofErr w:type="spellEnd"/>
           </w:p>
         </w:tc>
         <w:tc>
@@ -7421,11 +6718,9 @@
               <w:spacing w:after="0" w:line="259" w:lineRule="auto"/>
               <w:ind w:left="1" w:firstLine="0"/>
             </w:pPr>
-            <w:proofErr w:type="spellStart"/>
             <w:r>
               <w:t>Int</w:t>
             </w:r>
-            <w:proofErr w:type="spellEnd"/>
           </w:p>
         </w:tc>
         <w:tc>
@@ -7525,11 +6820,9 @@
               <w:spacing w:after="0" w:line="259" w:lineRule="auto"/>
               <w:ind w:left="1" w:firstLine="0"/>
             </w:pPr>
-            <w:proofErr w:type="spellStart"/>
             <w:r>
               <w:t>day</w:t>
             </w:r>
-            <w:proofErr w:type="spellEnd"/>
           </w:p>
         </w:tc>
         <w:tc>
@@ -7547,11 +6840,9 @@
               <w:spacing w:after="0" w:line="259" w:lineRule="auto"/>
               <w:ind w:left="1" w:firstLine="0"/>
             </w:pPr>
-            <w:proofErr w:type="spellStart"/>
             <w:r>
               <w:t>int</w:t>
             </w:r>
-            <w:proofErr w:type="spellEnd"/>
           </w:p>
         </w:tc>
         <w:tc>
@@ -7673,7 +6964,6 @@
               <w:jc w:val="both"/>
             </w:pPr>
             <w:bookmarkStart w:id="0" w:name="_Hlk152523976"/>
-            <w:proofErr w:type="spellStart"/>
             <w:r>
               <w:rPr>
                 <w:rFonts w:ascii="Calibri" w:eastAsia="Calibri" w:hAnsi="Calibri" w:cs="Calibri"/>
@@ -7681,17 +6971,7 @@
                 <w:color w:val="FFFFFF"/>
                 <w:sz w:val="22"/>
               </w:rPr>
-              <w:t>Dim</w:t>
-            </w:r>
-            <w:proofErr w:type="spellEnd"/>
-            <w:r>
-              <w:rPr>
-                <w:rFonts w:ascii="Calibri" w:eastAsia="Calibri" w:hAnsi="Calibri" w:cs="Calibri"/>
-                <w:b/>
-                <w:color w:val="FFFFFF"/>
-                <w:sz w:val="22"/>
-              </w:rPr>
-              <w:t xml:space="preserve"> </w:t>
+              <w:t xml:space="preserve">Dim </w:t>
             </w:r>
           </w:p>
         </w:tc>
@@ -7711,7 +6991,6 @@
               <w:spacing w:after="0" w:line="259" w:lineRule="auto"/>
               <w:ind w:left="1" w:firstLine="0"/>
             </w:pPr>
-            <w:proofErr w:type="spellStart"/>
             <w:r>
               <w:rPr>
                 <w:rFonts w:ascii="Calibri" w:eastAsia="Calibri" w:hAnsi="Calibri" w:cs="Calibri"/>
@@ -7719,17 +6998,7 @@
                 <w:color w:val="FFFFFF"/>
                 <w:sz w:val="22"/>
               </w:rPr>
-              <w:t>ticker</w:t>
-            </w:r>
-            <w:proofErr w:type="spellEnd"/>
-            <w:r>
-              <w:rPr>
-                <w:rFonts w:ascii="Calibri" w:eastAsia="Calibri" w:hAnsi="Calibri" w:cs="Calibri"/>
-                <w:b/>
-                <w:color w:val="FFFFFF"/>
-                <w:sz w:val="22"/>
-              </w:rPr>
-              <w:t xml:space="preserve"> </w:t>
+              <w:t xml:space="preserve">ticker </w:t>
             </w:r>
           </w:p>
         </w:tc>
@@ -7862,23 +7131,13 @@
               <w:spacing w:after="0" w:line="259" w:lineRule="auto"/>
               <w:ind w:left="0" w:firstLine="0"/>
             </w:pPr>
-            <w:proofErr w:type="spellStart"/>
             <w:r>
               <w:rPr>
                 <w:rFonts w:ascii="Calibri" w:eastAsia="Calibri" w:hAnsi="Calibri" w:cs="Calibri"/>
                 <w:b/>
                 <w:sz w:val="22"/>
               </w:rPr>
-              <w:t>Key</w:t>
-            </w:r>
-            <w:proofErr w:type="spellEnd"/>
-            <w:r>
-              <w:rPr>
-                <w:rFonts w:ascii="Calibri" w:eastAsia="Calibri" w:hAnsi="Calibri" w:cs="Calibri"/>
-                <w:b/>
-                <w:sz w:val="22"/>
-              </w:rPr>
-              <w:t xml:space="preserve"> </w:t>
+              <w:t xml:space="preserve">Key </w:t>
             </w:r>
           </w:p>
         </w:tc>
@@ -7948,21 +7207,12 @@
               <w:spacing w:after="0" w:line="259" w:lineRule="auto"/>
               <w:ind w:left="2" w:firstLine="0"/>
             </w:pPr>
-            <w:proofErr w:type="spellStart"/>
-            <w:r>
-              <w:rPr>
-                <w:rFonts w:ascii="Calibri" w:eastAsia="Calibri" w:hAnsi="Calibri" w:cs="Calibri"/>
-                <w:sz w:val="22"/>
-              </w:rPr>
-              <w:t>Null</w:t>
-            </w:r>
-            <w:proofErr w:type="spellEnd"/>
-            <w:r>
-              <w:rPr>
-                <w:rFonts w:ascii="Calibri" w:eastAsia="Calibri" w:hAnsi="Calibri" w:cs="Calibri"/>
-                <w:sz w:val="22"/>
-              </w:rPr>
-              <w:t xml:space="preserve">  </w:t>
+            <w:r>
+              <w:rPr>
+                <w:rFonts w:ascii="Calibri" w:eastAsia="Calibri" w:hAnsi="Calibri" w:cs="Calibri"/>
+                <w:sz w:val="22"/>
+              </w:rPr>
+              <w:t xml:space="preserve">Null  </w:t>
             </w:r>
           </w:p>
         </w:tc>
@@ -7982,21 +7232,12 @@
               <w:spacing w:after="0" w:line="259" w:lineRule="auto"/>
               <w:ind w:left="1" w:firstLine="0"/>
             </w:pPr>
-            <w:proofErr w:type="spellStart"/>
-            <w:r>
-              <w:rPr>
-                <w:rFonts w:ascii="Calibri" w:eastAsia="Calibri" w:hAnsi="Calibri" w:cs="Calibri"/>
-                <w:sz w:val="22"/>
-              </w:rPr>
-              <w:t>Attributes</w:t>
-            </w:r>
-            <w:proofErr w:type="spellEnd"/>
-            <w:r>
-              <w:rPr>
-                <w:rFonts w:ascii="Calibri" w:eastAsia="Calibri" w:hAnsi="Calibri" w:cs="Calibri"/>
-                <w:sz w:val="22"/>
-              </w:rPr>
-              <w:t xml:space="preserve"> </w:t>
+            <w:r>
+              <w:rPr>
+                <w:rFonts w:ascii="Calibri" w:eastAsia="Calibri" w:hAnsi="Calibri" w:cs="Calibri"/>
+                <w:sz w:val="22"/>
+              </w:rPr>
+              <w:t xml:space="preserve">Attributes </w:t>
             </w:r>
           </w:p>
         </w:tc>
@@ -8016,21 +7257,12 @@
               <w:spacing w:after="0" w:line="259" w:lineRule="auto"/>
               <w:ind w:left="1" w:firstLine="0"/>
             </w:pPr>
-            <w:proofErr w:type="spellStart"/>
-            <w:r>
-              <w:rPr>
-                <w:rFonts w:ascii="Calibri" w:eastAsia="Calibri" w:hAnsi="Calibri" w:cs="Calibri"/>
-                <w:sz w:val="22"/>
-              </w:rPr>
-              <w:t>Description</w:t>
-            </w:r>
-            <w:proofErr w:type="spellEnd"/>
-            <w:r>
-              <w:rPr>
-                <w:rFonts w:ascii="Calibri" w:eastAsia="Calibri" w:hAnsi="Calibri" w:cs="Calibri"/>
-                <w:sz w:val="22"/>
-              </w:rPr>
-              <w:t xml:space="preserve"> </w:t>
+            <w:r>
+              <w:rPr>
+                <w:rFonts w:ascii="Calibri" w:eastAsia="Calibri" w:hAnsi="Calibri" w:cs="Calibri"/>
+                <w:sz w:val="22"/>
+              </w:rPr>
+              <w:t xml:space="preserve">Description </w:t>
             </w:r>
           </w:p>
         </w:tc>
@@ -8074,7 +7306,6 @@
               <w:spacing w:after="0" w:line="259" w:lineRule="auto"/>
               <w:ind w:left="1" w:firstLine="0"/>
             </w:pPr>
-            <w:proofErr w:type="spellStart"/>
             <w:r>
               <w:rPr>
                 <w:rFonts w:ascii="Calibri" w:eastAsia="Calibri" w:hAnsi="Calibri" w:cs="Calibri"/>
@@ -8082,7 +7313,6 @@
               </w:rPr>
               <w:t>UniqueID</w:t>
             </w:r>
-            <w:proofErr w:type="spellEnd"/>
           </w:p>
         </w:tc>
         <w:tc>
@@ -8100,7 +7330,6 @@
               <w:spacing w:after="0" w:line="259" w:lineRule="auto"/>
               <w:ind w:left="1" w:firstLine="0"/>
             </w:pPr>
-            <w:proofErr w:type="spellStart"/>
             <w:r>
               <w:rPr>
                 <w:rFonts w:ascii="Calibri" w:eastAsia="Calibri" w:hAnsi="Calibri" w:cs="Calibri"/>
@@ -8108,7 +7337,6 @@
               </w:rPr>
               <w:t>Int</w:t>
             </w:r>
-            <w:proofErr w:type="spellEnd"/>
           </w:p>
         </w:tc>
         <w:tc>
@@ -8174,53 +7402,12 @@
               <w:spacing w:after="0" w:line="259" w:lineRule="auto"/>
               <w:ind w:left="1" w:firstLine="0"/>
             </w:pPr>
-            <w:proofErr w:type="spellStart"/>
-            <w:r>
-              <w:rPr>
-                <w:rFonts w:ascii="Calibri" w:eastAsia="Calibri" w:hAnsi="Calibri" w:cs="Calibri"/>
-                <w:sz w:val="22"/>
-              </w:rPr>
-              <w:t>Primary</w:t>
-            </w:r>
-            <w:proofErr w:type="spellEnd"/>
-            <w:r>
-              <w:rPr>
-                <w:rFonts w:ascii="Calibri" w:eastAsia="Calibri" w:hAnsi="Calibri" w:cs="Calibri"/>
-                <w:sz w:val="22"/>
-              </w:rPr>
-              <w:t xml:space="preserve"> </w:t>
-            </w:r>
-            <w:proofErr w:type="spellStart"/>
-            <w:r>
-              <w:rPr>
-                <w:rFonts w:ascii="Calibri" w:eastAsia="Calibri" w:hAnsi="Calibri" w:cs="Calibri"/>
-                <w:sz w:val="22"/>
-              </w:rPr>
-              <w:t>key</w:t>
-            </w:r>
-            <w:proofErr w:type="spellEnd"/>
-            <w:r>
-              <w:rPr>
-                <w:rFonts w:ascii="Calibri" w:eastAsia="Calibri" w:hAnsi="Calibri" w:cs="Calibri"/>
-                <w:sz w:val="22"/>
-              </w:rPr>
-              <w:t xml:space="preserve"> </w:t>
-            </w:r>
-            <w:proofErr w:type="spellStart"/>
-            <w:r>
-              <w:rPr>
-                <w:rFonts w:ascii="Calibri" w:eastAsia="Calibri" w:hAnsi="Calibri" w:cs="Calibri"/>
-                <w:sz w:val="22"/>
-              </w:rPr>
-              <w:t>for</w:t>
-            </w:r>
-            <w:proofErr w:type="spellEnd"/>
-            <w:r>
-              <w:rPr>
-                <w:rFonts w:ascii="Calibri" w:eastAsia="Calibri" w:hAnsi="Calibri" w:cs="Calibri"/>
-                <w:sz w:val="22"/>
-              </w:rPr>
-              <w:t xml:space="preserve"> Table</w:t>
+            <w:r>
+              <w:rPr>
+                <w:rFonts w:ascii="Calibri" w:eastAsia="Calibri" w:hAnsi="Calibri" w:cs="Calibri"/>
+                <w:sz w:val="22"/>
+              </w:rPr>
+              <w:t>Primární klíč tabulky</w:t>
             </w:r>
           </w:p>
         </w:tc>
@@ -8266,11 +7453,9 @@
               <w:spacing w:after="0" w:line="259" w:lineRule="auto"/>
               <w:ind w:left="1" w:firstLine="0"/>
             </w:pPr>
-            <w:proofErr w:type="spellStart"/>
             <w:r>
               <w:t>ticker</w:t>
             </w:r>
-            <w:proofErr w:type="spellEnd"/>
           </w:p>
         </w:tc>
         <w:tc>
@@ -8289,11 +7474,9 @@
               <w:spacing w:after="0" w:line="259" w:lineRule="auto"/>
               <w:ind w:left="1" w:firstLine="0"/>
             </w:pPr>
-            <w:proofErr w:type="spellStart"/>
             <w:r>
               <w:t>String</w:t>
             </w:r>
-            <w:proofErr w:type="spellEnd"/>
           </w:p>
         </w:tc>
         <w:tc>
@@ -8393,11 +7576,9 @@
               <w:spacing w:after="0" w:line="259" w:lineRule="auto"/>
               <w:ind w:left="1" w:firstLine="0"/>
             </w:pPr>
-            <w:proofErr w:type="spellStart"/>
             <w:r>
               <w:t>exchange</w:t>
             </w:r>
-            <w:proofErr w:type="spellEnd"/>
           </w:p>
         </w:tc>
         <w:tc>
@@ -8415,11 +7596,9 @@
               <w:spacing w:after="0" w:line="259" w:lineRule="auto"/>
               <w:ind w:left="1" w:firstLine="0"/>
             </w:pPr>
-            <w:proofErr w:type="spellStart"/>
             <w:r>
               <w:t>String</w:t>
             </w:r>
-            <w:proofErr w:type="spellEnd"/>
           </w:p>
         </w:tc>
         <w:tc>
@@ -8539,11 +7718,9 @@
               <w:spacing w:after="0" w:line="259" w:lineRule="auto"/>
               <w:ind w:left="1" w:firstLine="0"/>
             </w:pPr>
-            <w:proofErr w:type="spellStart"/>
             <w:r>
               <w:t>Int</w:t>
             </w:r>
-            <w:proofErr w:type="spellEnd"/>
           </w:p>
         </w:tc>
         <w:tc>
@@ -8624,10 +7801,7 @@
               <w:ind w:left="0" w:firstLine="0"/>
             </w:pPr>
             <w:r>
-              <w:t>5.</w:t>
-            </w:r>
-            <w:r>
-              <w:t>FK</w:t>
+              <w:t>5.FK</w:t>
             </w:r>
           </w:p>
         </w:tc>
@@ -8646,11 +7820,9 @@
               <w:spacing w:after="0" w:line="259" w:lineRule="auto"/>
               <w:ind w:left="1" w:firstLine="0"/>
             </w:pPr>
-            <w:proofErr w:type="spellStart"/>
             <w:r>
               <w:t>sector</w:t>
             </w:r>
-            <w:proofErr w:type="spellEnd"/>
           </w:p>
         </w:tc>
         <w:tc>
@@ -8668,11 +7840,9 @@
               <w:spacing w:after="0" w:line="259" w:lineRule="auto"/>
               <w:ind w:left="1" w:firstLine="0"/>
             </w:pPr>
-            <w:proofErr w:type="spellStart"/>
             <w:r>
               <w:t>int</w:t>
             </w:r>
-            <w:proofErr w:type="spellEnd"/>
           </w:p>
         </w:tc>
         <w:tc>
@@ -8779,7 +7949,6 @@
               <w:ind w:left="0" w:firstLine="0"/>
               <w:jc w:val="both"/>
             </w:pPr>
-            <w:proofErr w:type="spellStart"/>
             <w:r>
               <w:rPr>
                 <w:rFonts w:ascii="Calibri" w:eastAsia="Calibri" w:hAnsi="Calibri" w:cs="Calibri"/>
@@ -8787,17 +7956,7 @@
                 <w:color w:val="FFFFFF"/>
                 <w:sz w:val="22"/>
               </w:rPr>
-              <w:t>Dim</w:t>
-            </w:r>
-            <w:proofErr w:type="spellEnd"/>
-            <w:r>
-              <w:rPr>
-                <w:rFonts w:ascii="Calibri" w:eastAsia="Calibri" w:hAnsi="Calibri" w:cs="Calibri"/>
-                <w:b/>
-                <w:color w:val="FFFFFF"/>
-                <w:sz w:val="22"/>
-              </w:rPr>
-              <w:t xml:space="preserve"> </w:t>
+              <w:t xml:space="preserve">Dim </w:t>
             </w:r>
           </w:p>
         </w:tc>
@@ -8817,7 +7976,6 @@
               <w:spacing w:after="0" w:line="259" w:lineRule="auto"/>
               <w:ind w:left="1" w:firstLine="0"/>
             </w:pPr>
-            <w:proofErr w:type="spellStart"/>
             <w:r>
               <w:rPr>
                 <w:rFonts w:ascii="Calibri" w:eastAsia="Calibri" w:hAnsi="Calibri" w:cs="Calibri"/>
@@ -8825,17 +7983,7 @@
                 <w:color w:val="FFFFFF"/>
                 <w:sz w:val="22"/>
               </w:rPr>
-              <w:t>sector</w:t>
-            </w:r>
-            <w:proofErr w:type="spellEnd"/>
-            <w:r>
-              <w:rPr>
-                <w:rFonts w:ascii="Calibri" w:eastAsia="Calibri" w:hAnsi="Calibri" w:cs="Calibri"/>
-                <w:b/>
-                <w:color w:val="FFFFFF"/>
-                <w:sz w:val="22"/>
-              </w:rPr>
-              <w:t xml:space="preserve"> </w:t>
+              <w:t xml:space="preserve">sector </w:t>
             </w:r>
           </w:p>
         </w:tc>
@@ -8968,23 +8116,13 @@
               <w:spacing w:after="0" w:line="259" w:lineRule="auto"/>
               <w:ind w:left="0" w:firstLine="0"/>
             </w:pPr>
-            <w:proofErr w:type="spellStart"/>
             <w:r>
               <w:rPr>
                 <w:rFonts w:ascii="Calibri" w:eastAsia="Calibri" w:hAnsi="Calibri" w:cs="Calibri"/>
                 <w:b/>
                 <w:sz w:val="22"/>
               </w:rPr>
-              <w:t>Key</w:t>
-            </w:r>
-            <w:proofErr w:type="spellEnd"/>
-            <w:r>
-              <w:rPr>
-                <w:rFonts w:ascii="Calibri" w:eastAsia="Calibri" w:hAnsi="Calibri" w:cs="Calibri"/>
-                <w:b/>
-                <w:sz w:val="22"/>
-              </w:rPr>
-              <w:t xml:space="preserve"> </w:t>
+              <w:t xml:space="preserve">Key </w:t>
             </w:r>
           </w:p>
         </w:tc>
@@ -9054,21 +8192,12 @@
               <w:spacing w:after="0" w:line="259" w:lineRule="auto"/>
               <w:ind w:left="2" w:firstLine="0"/>
             </w:pPr>
-            <w:proofErr w:type="spellStart"/>
-            <w:r>
-              <w:rPr>
-                <w:rFonts w:ascii="Calibri" w:eastAsia="Calibri" w:hAnsi="Calibri" w:cs="Calibri"/>
-                <w:sz w:val="22"/>
-              </w:rPr>
-              <w:t>Null</w:t>
-            </w:r>
-            <w:proofErr w:type="spellEnd"/>
-            <w:r>
-              <w:rPr>
-                <w:rFonts w:ascii="Calibri" w:eastAsia="Calibri" w:hAnsi="Calibri" w:cs="Calibri"/>
-                <w:sz w:val="22"/>
-              </w:rPr>
-              <w:t xml:space="preserve">  </w:t>
+            <w:r>
+              <w:rPr>
+                <w:rFonts w:ascii="Calibri" w:eastAsia="Calibri" w:hAnsi="Calibri" w:cs="Calibri"/>
+                <w:sz w:val="22"/>
+              </w:rPr>
+              <w:t xml:space="preserve">Null  </w:t>
             </w:r>
           </w:p>
         </w:tc>
@@ -9088,21 +8217,12 @@
               <w:spacing w:after="0" w:line="259" w:lineRule="auto"/>
               <w:ind w:left="1" w:firstLine="0"/>
             </w:pPr>
-            <w:proofErr w:type="spellStart"/>
-            <w:r>
-              <w:rPr>
-                <w:rFonts w:ascii="Calibri" w:eastAsia="Calibri" w:hAnsi="Calibri" w:cs="Calibri"/>
-                <w:sz w:val="22"/>
-              </w:rPr>
-              <w:t>Attributes</w:t>
-            </w:r>
-            <w:proofErr w:type="spellEnd"/>
-            <w:r>
-              <w:rPr>
-                <w:rFonts w:ascii="Calibri" w:eastAsia="Calibri" w:hAnsi="Calibri" w:cs="Calibri"/>
-                <w:sz w:val="22"/>
-              </w:rPr>
-              <w:t xml:space="preserve"> </w:t>
+            <w:r>
+              <w:rPr>
+                <w:rFonts w:ascii="Calibri" w:eastAsia="Calibri" w:hAnsi="Calibri" w:cs="Calibri"/>
+                <w:sz w:val="22"/>
+              </w:rPr>
+              <w:t xml:space="preserve">Attributes </w:t>
             </w:r>
           </w:p>
         </w:tc>
@@ -9122,21 +8242,12 @@
               <w:spacing w:after="0" w:line="259" w:lineRule="auto"/>
               <w:ind w:left="1" w:firstLine="0"/>
             </w:pPr>
-            <w:proofErr w:type="spellStart"/>
-            <w:r>
-              <w:rPr>
-                <w:rFonts w:ascii="Calibri" w:eastAsia="Calibri" w:hAnsi="Calibri" w:cs="Calibri"/>
-                <w:sz w:val="22"/>
-              </w:rPr>
-              <w:t>Description</w:t>
-            </w:r>
-            <w:proofErr w:type="spellEnd"/>
-            <w:r>
-              <w:rPr>
-                <w:rFonts w:ascii="Calibri" w:eastAsia="Calibri" w:hAnsi="Calibri" w:cs="Calibri"/>
-                <w:sz w:val="22"/>
-              </w:rPr>
-              <w:t xml:space="preserve"> </w:t>
+            <w:r>
+              <w:rPr>
+                <w:rFonts w:ascii="Calibri" w:eastAsia="Calibri" w:hAnsi="Calibri" w:cs="Calibri"/>
+                <w:sz w:val="22"/>
+              </w:rPr>
+              <w:t xml:space="preserve">Description </w:t>
             </w:r>
           </w:p>
         </w:tc>
@@ -9180,7 +8291,6 @@
               <w:spacing w:after="0" w:line="259" w:lineRule="auto"/>
               <w:ind w:left="1" w:firstLine="0"/>
             </w:pPr>
-            <w:proofErr w:type="spellStart"/>
             <w:r>
               <w:rPr>
                 <w:rFonts w:ascii="Calibri" w:eastAsia="Calibri" w:hAnsi="Calibri" w:cs="Calibri"/>
@@ -9188,7 +8298,6 @@
               </w:rPr>
               <w:t>UniqueID</w:t>
             </w:r>
-            <w:proofErr w:type="spellEnd"/>
           </w:p>
         </w:tc>
         <w:tc>
@@ -9206,7 +8315,6 @@
               <w:spacing w:after="0" w:line="259" w:lineRule="auto"/>
               <w:ind w:left="1" w:firstLine="0"/>
             </w:pPr>
-            <w:proofErr w:type="spellStart"/>
             <w:r>
               <w:rPr>
                 <w:rFonts w:ascii="Calibri" w:eastAsia="Calibri" w:hAnsi="Calibri" w:cs="Calibri"/>
@@ -9214,7 +8322,6 @@
               </w:rPr>
               <w:t>Int</w:t>
             </w:r>
-            <w:proofErr w:type="spellEnd"/>
           </w:p>
         </w:tc>
         <w:tc>
@@ -9280,53 +8387,12 @@
               <w:spacing w:after="0" w:line="259" w:lineRule="auto"/>
               <w:ind w:left="1" w:firstLine="0"/>
             </w:pPr>
-            <w:proofErr w:type="spellStart"/>
-            <w:r>
-              <w:rPr>
-                <w:rFonts w:ascii="Calibri" w:eastAsia="Calibri" w:hAnsi="Calibri" w:cs="Calibri"/>
-                <w:sz w:val="22"/>
-              </w:rPr>
-              <w:t>Primary</w:t>
-            </w:r>
-            <w:proofErr w:type="spellEnd"/>
-            <w:r>
-              <w:rPr>
-                <w:rFonts w:ascii="Calibri" w:eastAsia="Calibri" w:hAnsi="Calibri" w:cs="Calibri"/>
-                <w:sz w:val="22"/>
-              </w:rPr>
-              <w:t xml:space="preserve"> </w:t>
-            </w:r>
-            <w:proofErr w:type="spellStart"/>
-            <w:r>
-              <w:rPr>
-                <w:rFonts w:ascii="Calibri" w:eastAsia="Calibri" w:hAnsi="Calibri" w:cs="Calibri"/>
-                <w:sz w:val="22"/>
-              </w:rPr>
-              <w:t>key</w:t>
-            </w:r>
-            <w:proofErr w:type="spellEnd"/>
-            <w:r>
-              <w:rPr>
-                <w:rFonts w:ascii="Calibri" w:eastAsia="Calibri" w:hAnsi="Calibri" w:cs="Calibri"/>
-                <w:sz w:val="22"/>
-              </w:rPr>
-              <w:t xml:space="preserve"> </w:t>
-            </w:r>
-            <w:proofErr w:type="spellStart"/>
-            <w:r>
-              <w:rPr>
-                <w:rFonts w:ascii="Calibri" w:eastAsia="Calibri" w:hAnsi="Calibri" w:cs="Calibri"/>
-                <w:sz w:val="22"/>
-              </w:rPr>
-              <w:t>for</w:t>
-            </w:r>
-            <w:proofErr w:type="spellEnd"/>
-            <w:r>
-              <w:rPr>
-                <w:rFonts w:ascii="Calibri" w:eastAsia="Calibri" w:hAnsi="Calibri" w:cs="Calibri"/>
-                <w:sz w:val="22"/>
-              </w:rPr>
-              <w:t xml:space="preserve"> Table</w:t>
+            <w:r>
+              <w:rPr>
+                <w:rFonts w:ascii="Calibri" w:eastAsia="Calibri" w:hAnsi="Calibri" w:cs="Calibri"/>
+                <w:sz w:val="22"/>
+              </w:rPr>
+              <w:t>Primární klíč tabulky</w:t>
             </w:r>
           </w:p>
         </w:tc>
@@ -9372,11 +8438,9 @@
               <w:spacing w:after="0" w:line="259" w:lineRule="auto"/>
               <w:ind w:left="1" w:firstLine="0"/>
             </w:pPr>
-            <w:proofErr w:type="spellStart"/>
             <w:r>
               <w:t>sector</w:t>
             </w:r>
-            <w:proofErr w:type="spellEnd"/>
           </w:p>
         </w:tc>
         <w:tc>
@@ -9395,11 +8459,9 @@
               <w:spacing w:after="0" w:line="259" w:lineRule="auto"/>
               <w:ind w:left="1" w:firstLine="0"/>
             </w:pPr>
-            <w:proofErr w:type="spellStart"/>
             <w:r>
               <w:t>String</w:t>
             </w:r>
-            <w:proofErr w:type="spellEnd"/>
           </w:p>
         </w:tc>
         <w:tc>
@@ -9508,7 +8570,6 @@
               <w:ind w:left="0" w:firstLine="0"/>
               <w:jc w:val="both"/>
             </w:pPr>
-            <w:proofErr w:type="spellStart"/>
             <w:r>
               <w:rPr>
                 <w:rFonts w:ascii="Calibri" w:eastAsia="Calibri" w:hAnsi="Calibri" w:cs="Calibri"/>
@@ -9516,17 +8577,7 @@
                 <w:color w:val="FFFFFF"/>
                 <w:sz w:val="22"/>
               </w:rPr>
-              <w:t>Dim</w:t>
-            </w:r>
-            <w:proofErr w:type="spellEnd"/>
-            <w:r>
-              <w:rPr>
-                <w:rFonts w:ascii="Calibri" w:eastAsia="Calibri" w:hAnsi="Calibri" w:cs="Calibri"/>
-                <w:b/>
-                <w:color w:val="FFFFFF"/>
-                <w:sz w:val="22"/>
-              </w:rPr>
-              <w:t xml:space="preserve"> </w:t>
+              <w:t xml:space="preserve">Dim </w:t>
             </w:r>
           </w:p>
         </w:tc>
@@ -9553,16 +8604,7 @@
                 <w:color w:val="FFFFFF"/>
                 <w:sz w:val="22"/>
               </w:rPr>
-              <w:t>type</w:t>
-            </w:r>
-            <w:r>
-              <w:rPr>
-                <w:rFonts w:ascii="Calibri" w:eastAsia="Calibri" w:hAnsi="Calibri" w:cs="Calibri"/>
-                <w:b/>
-                <w:color w:val="FFFFFF"/>
-                <w:sz w:val="22"/>
-              </w:rPr>
-              <w:t xml:space="preserve"> </w:t>
+              <w:t xml:space="preserve">type </w:t>
             </w:r>
           </w:p>
         </w:tc>
@@ -9695,23 +8737,13 @@
               <w:spacing w:after="0" w:line="259" w:lineRule="auto"/>
               <w:ind w:left="0" w:firstLine="0"/>
             </w:pPr>
-            <w:proofErr w:type="spellStart"/>
             <w:r>
               <w:rPr>
                 <w:rFonts w:ascii="Calibri" w:eastAsia="Calibri" w:hAnsi="Calibri" w:cs="Calibri"/>
                 <w:b/>
                 <w:sz w:val="22"/>
               </w:rPr>
-              <w:t>Key</w:t>
-            </w:r>
-            <w:proofErr w:type="spellEnd"/>
-            <w:r>
-              <w:rPr>
-                <w:rFonts w:ascii="Calibri" w:eastAsia="Calibri" w:hAnsi="Calibri" w:cs="Calibri"/>
-                <w:b/>
-                <w:sz w:val="22"/>
-              </w:rPr>
-              <w:t xml:space="preserve"> </w:t>
+              <w:t xml:space="preserve">Key </w:t>
             </w:r>
           </w:p>
         </w:tc>
@@ -9781,21 +8813,12 @@
               <w:spacing w:after="0" w:line="259" w:lineRule="auto"/>
               <w:ind w:left="2" w:firstLine="0"/>
             </w:pPr>
-            <w:proofErr w:type="spellStart"/>
-            <w:r>
-              <w:rPr>
-                <w:rFonts w:ascii="Calibri" w:eastAsia="Calibri" w:hAnsi="Calibri" w:cs="Calibri"/>
-                <w:sz w:val="22"/>
-              </w:rPr>
-              <w:t>Null</w:t>
-            </w:r>
-            <w:proofErr w:type="spellEnd"/>
-            <w:r>
-              <w:rPr>
-                <w:rFonts w:ascii="Calibri" w:eastAsia="Calibri" w:hAnsi="Calibri" w:cs="Calibri"/>
-                <w:sz w:val="22"/>
-              </w:rPr>
-              <w:t xml:space="preserve">  </w:t>
+            <w:r>
+              <w:rPr>
+                <w:rFonts w:ascii="Calibri" w:eastAsia="Calibri" w:hAnsi="Calibri" w:cs="Calibri"/>
+                <w:sz w:val="22"/>
+              </w:rPr>
+              <w:t xml:space="preserve">Null  </w:t>
             </w:r>
           </w:p>
         </w:tc>
@@ -9815,21 +8838,12 @@
               <w:spacing w:after="0" w:line="259" w:lineRule="auto"/>
               <w:ind w:left="1" w:firstLine="0"/>
             </w:pPr>
-            <w:proofErr w:type="spellStart"/>
-            <w:r>
-              <w:rPr>
-                <w:rFonts w:ascii="Calibri" w:eastAsia="Calibri" w:hAnsi="Calibri" w:cs="Calibri"/>
-                <w:sz w:val="22"/>
-              </w:rPr>
-              <w:t>Attributes</w:t>
-            </w:r>
-            <w:proofErr w:type="spellEnd"/>
-            <w:r>
-              <w:rPr>
-                <w:rFonts w:ascii="Calibri" w:eastAsia="Calibri" w:hAnsi="Calibri" w:cs="Calibri"/>
-                <w:sz w:val="22"/>
-              </w:rPr>
-              <w:t xml:space="preserve"> </w:t>
+            <w:r>
+              <w:rPr>
+                <w:rFonts w:ascii="Calibri" w:eastAsia="Calibri" w:hAnsi="Calibri" w:cs="Calibri"/>
+                <w:sz w:val="22"/>
+              </w:rPr>
+              <w:t xml:space="preserve">Attributes </w:t>
             </w:r>
           </w:p>
         </w:tc>
@@ -9849,21 +8863,12 @@
               <w:spacing w:after="0" w:line="259" w:lineRule="auto"/>
               <w:ind w:left="1" w:firstLine="0"/>
             </w:pPr>
-            <w:proofErr w:type="spellStart"/>
-            <w:r>
-              <w:rPr>
-                <w:rFonts w:ascii="Calibri" w:eastAsia="Calibri" w:hAnsi="Calibri" w:cs="Calibri"/>
-                <w:sz w:val="22"/>
-              </w:rPr>
-              <w:t>Description</w:t>
-            </w:r>
-            <w:proofErr w:type="spellEnd"/>
-            <w:r>
-              <w:rPr>
-                <w:rFonts w:ascii="Calibri" w:eastAsia="Calibri" w:hAnsi="Calibri" w:cs="Calibri"/>
-                <w:sz w:val="22"/>
-              </w:rPr>
-              <w:t xml:space="preserve"> </w:t>
+            <w:r>
+              <w:rPr>
+                <w:rFonts w:ascii="Calibri" w:eastAsia="Calibri" w:hAnsi="Calibri" w:cs="Calibri"/>
+                <w:sz w:val="22"/>
+              </w:rPr>
+              <w:t xml:space="preserve">Description </w:t>
             </w:r>
           </w:p>
         </w:tc>
@@ -9907,7 +8912,6 @@
               <w:spacing w:after="0" w:line="259" w:lineRule="auto"/>
               <w:ind w:left="1" w:firstLine="0"/>
             </w:pPr>
-            <w:proofErr w:type="spellStart"/>
             <w:r>
               <w:rPr>
                 <w:rFonts w:ascii="Calibri" w:eastAsia="Calibri" w:hAnsi="Calibri" w:cs="Calibri"/>
@@ -9915,7 +8919,6 @@
               </w:rPr>
               <w:t>UniqueID</w:t>
             </w:r>
-            <w:proofErr w:type="spellEnd"/>
           </w:p>
         </w:tc>
         <w:tc>
@@ -9933,7 +8936,6 @@
               <w:spacing w:after="0" w:line="259" w:lineRule="auto"/>
               <w:ind w:left="1" w:firstLine="0"/>
             </w:pPr>
-            <w:proofErr w:type="spellStart"/>
             <w:r>
               <w:rPr>
                 <w:rFonts w:ascii="Calibri" w:eastAsia="Calibri" w:hAnsi="Calibri" w:cs="Calibri"/>
@@ -9941,7 +8943,6 @@
               </w:rPr>
               <w:t>Int</w:t>
             </w:r>
-            <w:proofErr w:type="spellEnd"/>
           </w:p>
         </w:tc>
         <w:tc>
@@ -10007,53 +9008,12 @@
               <w:spacing w:after="0" w:line="259" w:lineRule="auto"/>
               <w:ind w:left="1" w:firstLine="0"/>
             </w:pPr>
-            <w:proofErr w:type="spellStart"/>
-            <w:r>
-              <w:rPr>
-                <w:rFonts w:ascii="Calibri" w:eastAsia="Calibri" w:hAnsi="Calibri" w:cs="Calibri"/>
-                <w:sz w:val="22"/>
-              </w:rPr>
-              <w:t>Primary</w:t>
-            </w:r>
-            <w:proofErr w:type="spellEnd"/>
-            <w:r>
-              <w:rPr>
-                <w:rFonts w:ascii="Calibri" w:eastAsia="Calibri" w:hAnsi="Calibri" w:cs="Calibri"/>
-                <w:sz w:val="22"/>
-              </w:rPr>
-              <w:t xml:space="preserve"> </w:t>
-            </w:r>
-            <w:proofErr w:type="spellStart"/>
-            <w:r>
-              <w:rPr>
-                <w:rFonts w:ascii="Calibri" w:eastAsia="Calibri" w:hAnsi="Calibri" w:cs="Calibri"/>
-                <w:sz w:val="22"/>
-              </w:rPr>
-              <w:t>key</w:t>
-            </w:r>
-            <w:proofErr w:type="spellEnd"/>
-            <w:r>
-              <w:rPr>
-                <w:rFonts w:ascii="Calibri" w:eastAsia="Calibri" w:hAnsi="Calibri" w:cs="Calibri"/>
-                <w:sz w:val="22"/>
-              </w:rPr>
-              <w:t xml:space="preserve"> </w:t>
-            </w:r>
-            <w:proofErr w:type="spellStart"/>
-            <w:r>
-              <w:rPr>
-                <w:rFonts w:ascii="Calibri" w:eastAsia="Calibri" w:hAnsi="Calibri" w:cs="Calibri"/>
-                <w:sz w:val="22"/>
-              </w:rPr>
-              <w:t>for</w:t>
-            </w:r>
-            <w:proofErr w:type="spellEnd"/>
-            <w:r>
-              <w:rPr>
-                <w:rFonts w:ascii="Calibri" w:eastAsia="Calibri" w:hAnsi="Calibri" w:cs="Calibri"/>
-                <w:sz w:val="22"/>
-              </w:rPr>
-              <w:t xml:space="preserve"> Table</w:t>
+            <w:r>
+              <w:rPr>
+                <w:rFonts w:ascii="Calibri" w:eastAsia="Calibri" w:hAnsi="Calibri" w:cs="Calibri"/>
+                <w:sz w:val="22"/>
+              </w:rPr>
+              <w:t>Primární klíč tabulky</w:t>
             </w:r>
           </w:p>
         </w:tc>
@@ -10120,11 +9080,9 @@
               <w:spacing w:after="0" w:line="259" w:lineRule="auto"/>
               <w:ind w:left="1" w:firstLine="0"/>
             </w:pPr>
-            <w:proofErr w:type="spellStart"/>
             <w:r>
               <w:t>String</w:t>
             </w:r>
-            <w:proofErr w:type="spellEnd"/>
           </w:p>
         </w:tc>
         <w:tc>
@@ -10180,10 +9138,7 @@
               <w:ind w:left="1" w:firstLine="0"/>
             </w:pPr>
             <w:r>
-              <w:t xml:space="preserve">Název </w:t>
-            </w:r>
-            <w:r>
-              <w:t>typu</w:t>
+              <w:t>Název typu</w:t>
             </w:r>
           </w:p>
         </w:tc>
@@ -10302,7 +9257,7 @@
     <w:lvl w:ilvl="0" w:tplc="40B4A76A">
       <w:start w:val="2"/>
       <w:numFmt w:val="decimal"/>
-      <w:pStyle w:val="Nadpis1"/>
+      <w:pStyle w:val="Heading1"/>
       <w:lvlText w:val="%1."/>
       <w:lvlJc w:val="left"/>
       <w:pPr>
@@ -11127,7 +10082,7 @@
     <w:lsdException w:name="Unresolved Mention" w:semiHidden="1" w:unhideWhenUsed="1"/>
     <w:lsdException w:name="Smart Link" w:semiHidden="1" w:unhideWhenUsed="1"/>
   </w:latentStyles>
-  <w:style w:type="paragraph" w:default="1" w:styleId="Normln">
+  <w:style w:type="paragraph" w:default="1" w:styleId="Normal">
     <w:name w:val="Normal"/>
     <w:qFormat/>
     <w:pPr>
@@ -11140,10 +10095,10 @@
       <w:sz w:val="20"/>
     </w:rPr>
   </w:style>
-  <w:style w:type="paragraph" w:styleId="Nadpis1">
+  <w:style w:type="paragraph" w:styleId="Heading1">
     <w:name w:val="heading 1"/>
-    <w:next w:val="Normln"/>
-    <w:link w:val="Nadpis1Char"/>
+    <w:next w:val="Normal"/>
+    <w:link w:val="Heading1Char"/>
     <w:uiPriority w:val="9"/>
     <w:qFormat/>
     <w:pPr>
@@ -11161,13 +10116,13 @@
       <w:color w:val="000000"/>
     </w:rPr>
   </w:style>
-  <w:style w:type="character" w:default="1" w:styleId="Standardnpsmoodstavce">
+  <w:style w:type="character" w:default="1" w:styleId="DefaultParagraphFont">
     <w:name w:val="Default Paragraph Font"/>
     <w:uiPriority w:val="1"/>
     <w:semiHidden/>
     <w:unhideWhenUsed/>
   </w:style>
-  <w:style w:type="table" w:default="1" w:styleId="Normlntabulka">
+  <w:style w:type="table" w:default="1" w:styleId="TableNormal">
     <w:name w:val="Normal Table"/>
     <w:uiPriority w:val="99"/>
     <w:semiHidden/>
@@ -11182,15 +10137,15 @@
       </w:tblCellMar>
     </w:tblPr>
   </w:style>
-  <w:style w:type="numbering" w:default="1" w:styleId="Bezseznamu">
+  <w:style w:type="numbering" w:default="1" w:styleId="NoList">
     <w:name w:val="No List"/>
     <w:uiPriority w:val="99"/>
     <w:semiHidden/>
     <w:unhideWhenUsed/>
   </w:style>
-  <w:style w:type="character" w:customStyle="1" w:styleId="Nadpis1Char">
-    <w:name w:val="Nadpis 1 Char"/>
-    <w:link w:val="Nadpis1"/>
+  <w:style w:type="character" w:customStyle="1" w:styleId="Heading1Char">
+    <w:name w:val="Heading 1 Char"/>
+    <w:link w:val="Heading1"/>
     <w:rPr>
       <w:rFonts w:ascii="Calibri" w:eastAsia="Calibri" w:hAnsi="Calibri" w:cs="Calibri"/>
       <w:color w:val="000000"/>
@@ -11211,9 +10166,9 @@
       </w:tblCellMar>
     </w:tblPr>
   </w:style>
-  <w:style w:type="character" w:styleId="Hypertextovodkaz">
+  <w:style w:type="character" w:styleId="Hyperlink">
     <w:name w:val="Hyperlink"/>
-    <w:basedOn w:val="Standardnpsmoodstavce"/>
+    <w:basedOn w:val="DefaultParagraphFont"/>
     <w:uiPriority w:val="99"/>
     <w:unhideWhenUsed/>
     <w:rsid w:val="00500B61"/>
@@ -11222,9 +10177,9 @@
       <w:u w:val="single"/>
     </w:rPr>
   </w:style>
-  <w:style w:type="character" w:styleId="Nevyeenzmnka">
+  <w:style w:type="character" w:styleId="UnresolvedMention">
     <w:name w:val="Unresolved Mention"/>
-    <w:basedOn w:val="Standardnpsmoodstavce"/>
+    <w:basedOn w:val="DefaultParagraphFont"/>
     <w:uiPriority w:val="99"/>
     <w:semiHidden/>
     <w:unhideWhenUsed/>
@@ -11234,9 +10189,9 @@
       <w:shd w:val="clear" w:color="auto" w:fill="E1DFDD"/>
     </w:rPr>
   </w:style>
-  <w:style w:type="paragraph" w:styleId="Odstavecseseznamem">
+  <w:style w:type="paragraph" w:styleId="ListParagraph">
     <w:name w:val="List Paragraph"/>
-    <w:basedOn w:val="Normln"/>
+    <w:basedOn w:val="Normal"/>
     <w:uiPriority w:val="34"/>
     <w:qFormat/>
     <w:rsid w:val="00530824"/>

</xml_diff>